<commit_message>
added 1-2 IT labs
</commit_message>
<xml_diff>
--- a/2 semestr/Управління ІТ-проектів/IT_1.docx
+++ b/2 semestr/Управління ІТ-проектів/IT_1.docx
@@ -1,6 +1,6 @@
 
 <file path=word/document.xml><?xml version="1.0" encoding="utf-8"?>
-<w:document xmlns:wpc="http://schemas.microsoft.com/office/word/2010/wordprocessingCanvas" xmlns:mc="http://schemas.openxmlformats.org/markup-compatibility/2006" xmlns:o="urn:schemas-microsoft-com:office:office" xmlns:r="http://schemas.openxmlformats.org/officeDocument/2006/relationships" xmlns:m="http://schemas.openxmlformats.org/officeDocument/2006/math" xmlns:v="urn:schemas-microsoft-com:vml" xmlns:wp14="http://schemas.microsoft.com/office/word/2010/wordprocessingDrawing" xmlns:wp="http://schemas.openxmlformats.org/drawingml/2006/wordprocessingDrawing" xmlns:w10="urn:schemas-microsoft-com:office:word" xmlns:w="http://schemas.openxmlformats.org/wordprocessingml/2006/main" xmlns:w14="http://schemas.microsoft.com/office/word/2010/wordml" xmlns:w15="http://schemas.microsoft.com/office/word/2012/wordml" xmlns:wpg="http://schemas.microsoft.com/office/word/2010/wordprocessingGroup" xmlns:wpi="http://schemas.microsoft.com/office/word/2010/wordprocessingInk" xmlns:wne="http://schemas.microsoft.com/office/word/2006/wordml" xmlns:wps="http://schemas.microsoft.com/office/word/2010/wordprocessingShape" mc:Ignorable="w14 w15 wp14">
+<w:document xmlns:wpc="http://schemas.microsoft.com/office/word/2010/wordprocessingCanvas" xmlns:mc="http://schemas.openxmlformats.org/markup-compatibility/2006" xmlns:o="urn:schemas-microsoft-com:office:office" xmlns:r="http://schemas.openxmlformats.org/officeDocument/2006/relationships" xmlns:m="http://schemas.openxmlformats.org/officeDocument/2006/math" xmlns:v="urn:schemas-microsoft-com:vml" xmlns:wp14="http://schemas.microsoft.com/office/word/2010/wordprocessingDrawing" xmlns:wp="http://schemas.openxmlformats.org/drawingml/2006/wordprocessingDrawing" xmlns:w10="urn:schemas-microsoft-com:office:word" xmlns:w="http://schemas.openxmlformats.org/wordprocessingml/2006/main" xmlns:w14="http://schemas.microsoft.com/office/word/2010/wordml" xmlns:wpg="http://schemas.microsoft.com/office/word/2010/wordprocessingGroup" xmlns:wpi="http://schemas.microsoft.com/office/word/2010/wordprocessingInk" xmlns:wne="http://schemas.microsoft.com/office/word/2006/wordml" xmlns:wps="http://schemas.microsoft.com/office/word/2010/wordprocessingShape" mc:Ignorable="w14 wp14">
   <w:body>
     <w:p>
       <w:pPr>
@@ -245,12 +245,12 @@
       <w:r>
         <w:rPr>
           <w:noProof/>
-          <w:lang w:val="uk-UA" w:eastAsia="uk-UA"/>
+          <w:lang w:val="ru-RU" w:eastAsia="ru-RU"/>
         </w:rPr>
         <w:drawing>
           <wp:inline distT="0" distB="0" distL="0" distR="0" wp14:anchorId="0789A486" wp14:editId="46794CB8">
-            <wp:extent cx="2160000" cy="2052000"/>
-            <wp:effectExtent l="0" t="0" r="0" b="5715"/>
+            <wp:extent cx="2491740" cy="2569904"/>
+            <wp:effectExtent l="0" t="0" r="3810" b="1905"/>
             <wp:docPr id="2" name="Рисунок 2" descr="Ð ÐµÐ·ÑÐ»ÑÑÐ°Ñ Ð¿Ð¾ÑÑÐºÑ Ð·Ð¾Ð±ÑÐ°Ð¶ÐµÐ½Ñ Ð·Ð° Ð·Ð°Ð¿Ð¸ÑÐ¾Ð¼ &quot;Ð»ÑÐ²ÑÐ²ÑÑÐºÐ° Ð¿Ð¾Ð»ÑÑÐµÑ Ð½ÑÐºÐ° png&quot;"/>
             <wp:cNvGraphicFramePr>
@@ -267,7 +267,7 @@
                     </pic:cNvPicPr>
                   </pic:nvPicPr>
                   <pic:blipFill>
-                    <a:blip r:embed="rId8">
+                    <a:blip r:embed="rId9">
                       <a:extLst>
                         <a:ext uri="{28A0092B-C50C-407E-A947-70E740481C1C}">
                           <a14:useLocalDpi xmlns:a14="http://schemas.microsoft.com/office/drawing/2010/main" val="0"/>
@@ -282,7 +282,7 @@
                   <pic:spPr bwMode="auto">
                     <a:xfrm>
                       <a:off x="0" y="0"/>
-                      <a:ext cx="2160000" cy="2052000"/>
+                      <a:ext cx="2495831" cy="2574123"/>
                     </a:xfrm>
                     <a:prstGeom prst="rect">
                       <a:avLst/>
@@ -418,17 +418,18 @@
       </w:r>
       <w:proofErr w:type="spellStart"/>
       <w:r>
+        <w:rPr>
+          <w:lang w:val="ru-RU"/>
+        </w:rPr>
         <w:t>Управління</w:t>
       </w:r>
       <w:proofErr w:type="spellEnd"/>
       <w:r>
-        <w:t xml:space="preserve"> ІТ-</w:t>
-      </w:r>
-      <w:proofErr w:type="spellStart"/>
-      <w:r>
-        <w:t>проектами</w:t>
-      </w:r>
-      <w:proofErr w:type="spellEnd"/>
+        <w:rPr>
+          <w:lang w:val="ru-RU"/>
+        </w:rPr>
+        <w:t xml:space="preserve"> ІТ-проектами</w:t>
+      </w:r>
       <w:r>
         <w:rPr>
           <w:spacing w:val="-1"/>
@@ -688,12 +689,12 @@
     </w:p>
     <w:p>
       <w:pPr>
-        <w:pStyle w:val="a3"/>
         <w:spacing w:line="360" w:lineRule="auto"/>
-        <w:ind w:left="0"/>
-        <w:jc w:val="center"/>
-        <w:rPr>
-          <w:lang w:val="uk-UA"/>
+        <w:rPr>
+          <w:rFonts w:ascii="Times New Roman" w:eastAsia="Times New Roman" w:hAnsi="Times New Roman"/>
+          <w:sz w:val="28"/>
+          <w:szCs w:val="28"/>
+          <w:lang w:val="ru-RU"/>
         </w:rPr>
       </w:pPr>
     </w:p>
@@ -704,16 +705,7 @@
           <w:rFonts w:ascii="Times New Roman" w:eastAsia="Times New Roman" w:hAnsi="Times New Roman"/>
           <w:sz w:val="28"/>
           <w:szCs w:val="28"/>
-        </w:rPr>
-      </w:pPr>
-    </w:p>
-    <w:p>
-      <w:pPr>
-        <w:spacing w:line="360" w:lineRule="auto"/>
-        <w:rPr>
-          <w:rFonts w:ascii="Times New Roman" w:eastAsia="Times New Roman" w:hAnsi="Times New Roman"/>
-          <w:sz w:val="28"/>
-          <w:szCs w:val="28"/>
+          <w:lang w:val="ru-RU"/>
         </w:rPr>
       </w:pPr>
     </w:p>
@@ -743,12 +735,14 @@
         <w:ind w:left="0"/>
         <w:jc w:val="right"/>
         <w:rPr>
-          <w:spacing w:val="-1"/>
-          <w:lang w:val="ru-RU"/>
-        </w:rPr>
-      </w:pPr>
-      <w:r>
-        <w:rPr>
+          <w:i/>
+          <w:spacing w:val="-1"/>
+          <w:lang w:val="ru-RU"/>
+        </w:rPr>
+      </w:pPr>
+      <w:r>
+        <w:rPr>
+          <w:i/>
           <w:spacing w:val="-1"/>
           <w:lang w:val="uk-UA"/>
         </w:rPr>
@@ -756,6 +750,7 @@
       </w:r>
       <w:r>
         <w:rPr>
+          <w:i/>
           <w:spacing w:val="23"/>
           <w:lang w:val="uk-UA"/>
         </w:rPr>
@@ -763,6 +758,7 @@
       </w:r>
       <w:r>
         <w:rPr>
+          <w:i/>
           <w:spacing w:val="-1"/>
           <w:lang w:val="uk-UA"/>
         </w:rPr>
@@ -770,6 +766,7 @@
       </w:r>
       <w:r>
         <w:rPr>
+          <w:i/>
           <w:spacing w:val="4"/>
           <w:lang w:val="uk-UA"/>
         </w:rPr>
@@ -777,6 +774,7 @@
       </w:r>
       <w:r>
         <w:rPr>
+          <w:i/>
           <w:spacing w:val="-1"/>
           <w:lang w:val="uk-UA"/>
         </w:rPr>
@@ -798,21 +796,7 @@
           <w:spacing w:val="-1"/>
           <w:lang w:val="uk-UA"/>
         </w:rPr>
-        <w:t>Шандра О</w:t>
-      </w:r>
-      <w:r>
-        <w:rPr>
-          <w:spacing w:val="-1"/>
-          <w:lang w:val="uk-UA"/>
-        </w:rPr>
-        <w:t>.</w:t>
-      </w:r>
-      <w:r>
-        <w:rPr>
-          <w:spacing w:val="-1"/>
-          <w:lang w:val="uk-UA"/>
-        </w:rPr>
-        <w:t>С.</w:t>
+        <w:t>Іванов Вадим</w:t>
       </w:r>
     </w:p>
     <w:p>
@@ -853,43 +837,68 @@
         <w:ind w:left="0"/>
         <w:jc w:val="right"/>
         <w:rPr>
-          <w:lang w:val="uk-UA"/>
-        </w:rPr>
-      </w:pPr>
-      <w:r>
-        <w:rPr>
-          <w:spacing w:val="-1"/>
-          <w:lang w:val="uk-UA"/>
-        </w:rPr>
-        <w:t xml:space="preserve"> </w:t>
-      </w:r>
-      <w:proofErr w:type="spellStart"/>
-      <w:r>
-        <w:rPr>
-          <w:spacing w:val="-1"/>
-          <w:lang w:val="uk-UA"/>
-        </w:rPr>
-        <w:t>к.т.н</w:t>
-      </w:r>
-      <w:proofErr w:type="spellEnd"/>
-      <w:r>
-        <w:rPr>
-          <w:spacing w:val="-1"/>
-          <w:lang w:val="uk-UA"/>
+          <w:i/>
+          <w:lang w:val="uk-UA"/>
+        </w:rPr>
+      </w:pPr>
+      <w:bookmarkStart w:id="0" w:name="_GoBack"/>
+      <w:proofErr w:type="spellStart"/>
+      <w:r>
+        <w:rPr>
+          <w:i/>
+          <w:spacing w:val="-1"/>
+          <w:lang w:val="ru-RU"/>
+        </w:rPr>
+        <w:t>к.н</w:t>
+      </w:r>
+      <w:proofErr w:type="gramStart"/>
+      <w:r>
+        <w:rPr>
+          <w:i/>
+          <w:spacing w:val="-1"/>
+          <w:lang w:val="ru-RU"/>
+        </w:rPr>
+        <w:t>.с</w:t>
+      </w:r>
+      <w:proofErr w:type="gramEnd"/>
+      <w:r>
+        <w:rPr>
+          <w:i/>
+          <w:spacing w:val="-1"/>
+          <w:lang w:val="ru-RU"/>
+        </w:rPr>
+        <w:t>оц.к</w:t>
+      </w:r>
+      <w:proofErr w:type="spellEnd"/>
+      <w:r>
+        <w:rPr>
+          <w:i/>
+          <w:spacing w:val="-1"/>
+          <w:lang w:val="ru-RU"/>
         </w:rPr>
         <w:t xml:space="preserve">., </w:t>
       </w:r>
       <w:r>
         <w:rPr>
+          <w:i/>
           <w:lang w:val="uk-UA"/>
         </w:rPr>
         <w:t>асистент</w:t>
       </w:r>
       <w:r>
         <w:rPr>
-          <w:lang w:val="uk-UA"/>
-        </w:rPr>
-        <w:t xml:space="preserve"> каф. ІСМ</w:t>
+          <w:i/>
+          <w:lang w:val="uk-UA"/>
+        </w:rPr>
+        <w:t xml:space="preserve"> </w:t>
+      </w:r>
+      <w:bookmarkEnd w:id="0"/>
+      <w:r>
+        <w:rPr>
+          <w:i/>
+          <w:lang w:val="uk-UA"/>
+        </w:rPr>
+        <w:t>каф. ІСМ</w:t>
       </w:r>
     </w:p>
     <w:p>
@@ -898,13 +907,15 @@
         <w:rPr>
           <w:rFonts w:ascii="Times New Roman" w:hAnsi="Times New Roman"/>
           <w:sz w:val="28"/>
-        </w:rPr>
-      </w:pPr>
-      <w:proofErr w:type="spellStart"/>
-      <w:r>
-        <w:rPr>
-          <w:rFonts w:ascii="Times New Roman" w:hAnsi="Times New Roman"/>
-          <w:sz w:val="28"/>
+          <w:lang w:val="ru-RU"/>
+        </w:rPr>
+      </w:pPr>
+      <w:proofErr w:type="spellStart"/>
+      <w:r>
+        <w:rPr>
+          <w:rFonts w:ascii="Times New Roman" w:hAnsi="Times New Roman"/>
+          <w:sz w:val="28"/>
+          <w:lang w:val="ru-RU"/>
         </w:rPr>
         <w:t>Веретеннікова</w:t>
       </w:r>
@@ -913,6 +924,7 @@
         <w:rPr>
           <w:rFonts w:ascii="Times New Roman" w:hAnsi="Times New Roman"/>
           <w:sz w:val="28"/>
+          <w:lang w:val="ru-RU"/>
         </w:rPr>
         <w:t xml:space="preserve"> Н.В</w:t>
       </w:r>
@@ -938,8 +950,6 @@
           <w:lang w:val="ru-RU"/>
         </w:rPr>
       </w:pPr>
-      <w:bookmarkStart w:id="0" w:name="_GoBack"/>
-      <w:bookmarkEnd w:id="0"/>
     </w:p>
     <w:p>
       <w:pPr>
@@ -967,7 +977,14 @@
           <w:spacing w:val="-1"/>
           <w:lang w:val="uk-UA"/>
         </w:rPr>
-        <w:t>Львів–201</w:t>
+        <w:t xml:space="preserve">Львів </w:t>
+      </w:r>
+      <w:r>
+        <w:rPr>
+          <w:spacing w:val="-1"/>
+          <w:lang w:val="uk-UA"/>
+        </w:rPr>
+        <w:t>201</w:t>
       </w:r>
       <w:r>
         <w:rPr>
@@ -999,6 +1016,7 @@
           <w:bCs/>
           <w:sz w:val="28"/>
           <w:szCs w:val="28"/>
+          <w:lang w:val="ru-RU"/>
         </w:rPr>
       </w:pPr>
       <w:r>
@@ -1028,6 +1046,7 @@
           <w:rFonts w:ascii="Times New Roman" w:hAnsi="Times New Roman"/>
           <w:sz w:val="28"/>
           <w:szCs w:val="28"/>
+          <w:lang w:val="ru-RU"/>
         </w:rPr>
         <w:t>ознайомитися</w:t>
       </w:r>
@@ -1037,8 +1056,34 @@
           <w:rFonts w:ascii="Times New Roman" w:hAnsi="Times New Roman"/>
           <w:sz w:val="28"/>
           <w:szCs w:val="28"/>
-        </w:rPr>
-        <w:t xml:space="preserve"> з Microsoft Project</w:t>
+          <w:lang w:val="ru-RU"/>
+        </w:rPr>
+        <w:t xml:space="preserve"> з </w:t>
+      </w:r>
+      <w:r>
+        <w:rPr>
+          <w:rFonts w:ascii="Times New Roman" w:hAnsi="Times New Roman"/>
+          <w:sz w:val="28"/>
+          <w:szCs w:val="28"/>
+        </w:rPr>
+        <w:t>Microsoft</w:t>
+      </w:r>
+      <w:r>
+        <w:rPr>
+          <w:rFonts w:ascii="Times New Roman" w:hAnsi="Times New Roman"/>
+          <w:sz w:val="28"/>
+          <w:szCs w:val="28"/>
+          <w:lang w:val="ru-RU"/>
+        </w:rPr>
+        <w:t xml:space="preserve"> </w:t>
+      </w:r>
+      <w:r>
+        <w:rPr>
+          <w:rFonts w:ascii="Times New Roman" w:hAnsi="Times New Roman"/>
+          <w:sz w:val="28"/>
+          <w:szCs w:val="28"/>
+        </w:rPr>
+        <w:t>Project</w:t>
       </w:r>
       <w:r>
         <w:rPr>
@@ -1055,6 +1100,7 @@
           <w:rFonts w:ascii="Times New Roman" w:hAnsi="Times New Roman"/>
           <w:sz w:val="28"/>
           <w:szCs w:val="28"/>
+          <w:lang w:val="ru-RU"/>
         </w:rPr>
         <w:t>вивчити</w:t>
       </w:r>
@@ -1064,33 +1110,17 @@
           <w:rFonts w:ascii="Times New Roman" w:hAnsi="Times New Roman"/>
           <w:sz w:val="28"/>
           <w:szCs w:val="28"/>
-        </w:rPr>
-        <w:t xml:space="preserve"> </w:t>
-      </w:r>
-      <w:proofErr w:type="spellStart"/>
-      <w:r>
-        <w:rPr>
-          <w:rFonts w:ascii="Times New Roman" w:hAnsi="Times New Roman"/>
-          <w:sz w:val="28"/>
-          <w:szCs w:val="28"/>
-        </w:rPr>
-        <w:t>структуру</w:t>
-      </w:r>
-      <w:proofErr w:type="spellEnd"/>
-      <w:r>
-        <w:rPr>
-          <w:rFonts w:ascii="Times New Roman" w:hAnsi="Times New Roman"/>
-          <w:sz w:val="28"/>
-          <w:szCs w:val="28"/>
-        </w:rPr>
-        <w:t xml:space="preserve"> </w:t>
-      </w:r>
-      <w:proofErr w:type="spellStart"/>
-      <w:r>
-        <w:rPr>
-          <w:rFonts w:ascii="Times New Roman" w:hAnsi="Times New Roman"/>
-          <w:sz w:val="28"/>
-          <w:szCs w:val="28"/>
+          <w:lang w:val="ru-RU"/>
+        </w:rPr>
+        <w:t xml:space="preserve"> структуру </w:t>
+      </w:r>
+      <w:proofErr w:type="spellStart"/>
+      <w:r>
+        <w:rPr>
+          <w:rFonts w:ascii="Times New Roman" w:hAnsi="Times New Roman"/>
+          <w:sz w:val="28"/>
+          <w:szCs w:val="28"/>
+          <w:lang w:val="ru-RU"/>
         </w:rPr>
         <w:t>введення</w:t>
       </w:r>
@@ -1100,33 +1130,17 @@
           <w:rFonts w:ascii="Times New Roman" w:hAnsi="Times New Roman"/>
           <w:sz w:val="28"/>
           <w:szCs w:val="28"/>
-        </w:rPr>
-        <w:t xml:space="preserve"> </w:t>
-      </w:r>
-      <w:proofErr w:type="spellStart"/>
-      <w:r>
-        <w:rPr>
-          <w:rFonts w:ascii="Times New Roman" w:hAnsi="Times New Roman"/>
-          <w:sz w:val="28"/>
-          <w:szCs w:val="28"/>
-        </w:rPr>
-        <w:t>та</w:t>
-      </w:r>
-      <w:proofErr w:type="spellEnd"/>
-      <w:r>
-        <w:rPr>
-          <w:rFonts w:ascii="Times New Roman" w:hAnsi="Times New Roman"/>
-          <w:sz w:val="28"/>
-          <w:szCs w:val="28"/>
-        </w:rPr>
-        <w:t xml:space="preserve"> </w:t>
-      </w:r>
-      <w:proofErr w:type="spellStart"/>
-      <w:r>
-        <w:rPr>
-          <w:rFonts w:ascii="Times New Roman" w:hAnsi="Times New Roman"/>
-          <w:sz w:val="28"/>
-          <w:szCs w:val="28"/>
+          <w:lang w:val="ru-RU"/>
+        </w:rPr>
+        <w:t xml:space="preserve"> та </w:t>
+      </w:r>
+      <w:proofErr w:type="spellStart"/>
+      <w:r>
+        <w:rPr>
+          <w:rFonts w:ascii="Times New Roman" w:hAnsi="Times New Roman"/>
+          <w:sz w:val="28"/>
+          <w:szCs w:val="28"/>
+          <w:lang w:val="ru-RU"/>
         </w:rPr>
         <w:t>представлення</w:t>
       </w:r>
@@ -1136,15 +1150,17 @@
           <w:rFonts w:ascii="Times New Roman" w:hAnsi="Times New Roman"/>
           <w:sz w:val="28"/>
           <w:szCs w:val="28"/>
-        </w:rPr>
-        <w:t xml:space="preserve"> </w:t>
-      </w:r>
-      <w:proofErr w:type="spellStart"/>
-      <w:r>
-        <w:rPr>
-          <w:rFonts w:ascii="Times New Roman" w:hAnsi="Times New Roman"/>
-          <w:sz w:val="28"/>
-          <w:szCs w:val="28"/>
+          <w:lang w:val="ru-RU"/>
+        </w:rPr>
+        <w:t xml:space="preserve"> </w:t>
+      </w:r>
+      <w:proofErr w:type="spellStart"/>
+      <w:r>
+        <w:rPr>
+          <w:rFonts w:ascii="Times New Roman" w:hAnsi="Times New Roman"/>
+          <w:sz w:val="28"/>
+          <w:szCs w:val="28"/>
+          <w:lang w:val="ru-RU"/>
         </w:rPr>
         <w:t>інформації</w:t>
       </w:r>
@@ -1154,6 +1170,7 @@
           <w:rFonts w:ascii="Times New Roman" w:hAnsi="Times New Roman"/>
           <w:sz w:val="28"/>
           <w:szCs w:val="28"/>
+          <w:lang w:val="ru-RU"/>
         </w:rPr>
         <w:t xml:space="preserve"> в </w:t>
       </w:r>
@@ -1163,6 +1180,7 @@
           <w:rFonts w:ascii="Times New Roman" w:hAnsi="Times New Roman"/>
           <w:sz w:val="28"/>
           <w:szCs w:val="28"/>
+          <w:lang w:val="ru-RU"/>
         </w:rPr>
         <w:t>спеціалізованих</w:t>
       </w:r>
@@ -1172,15 +1190,17 @@
           <w:rFonts w:ascii="Times New Roman" w:hAnsi="Times New Roman"/>
           <w:sz w:val="28"/>
           <w:szCs w:val="28"/>
-        </w:rPr>
-        <w:t xml:space="preserve"> </w:t>
-      </w:r>
-      <w:proofErr w:type="spellStart"/>
-      <w:r>
-        <w:rPr>
-          <w:rFonts w:ascii="Times New Roman" w:hAnsi="Times New Roman"/>
-          <w:sz w:val="28"/>
-          <w:szCs w:val="28"/>
+          <w:lang w:val="ru-RU"/>
+        </w:rPr>
+        <w:t xml:space="preserve"> </w:t>
+      </w:r>
+      <w:proofErr w:type="spellStart"/>
+      <w:r>
+        <w:rPr>
+          <w:rFonts w:ascii="Times New Roman" w:hAnsi="Times New Roman"/>
+          <w:sz w:val="28"/>
+          <w:szCs w:val="28"/>
+          <w:lang w:val="ru-RU"/>
         </w:rPr>
         <w:t>програмних</w:t>
       </w:r>
@@ -1190,15 +1210,17 @@
           <w:rFonts w:ascii="Times New Roman" w:hAnsi="Times New Roman"/>
           <w:sz w:val="28"/>
           <w:szCs w:val="28"/>
-        </w:rPr>
-        <w:t xml:space="preserve"> </w:t>
-      </w:r>
-      <w:proofErr w:type="spellStart"/>
-      <w:r>
-        <w:rPr>
-          <w:rFonts w:ascii="Times New Roman" w:hAnsi="Times New Roman"/>
-          <w:sz w:val="28"/>
-          <w:szCs w:val="28"/>
+          <w:lang w:val="ru-RU"/>
+        </w:rPr>
+        <w:t xml:space="preserve"> </w:t>
+      </w:r>
+      <w:proofErr w:type="spellStart"/>
+      <w:r>
+        <w:rPr>
+          <w:rFonts w:ascii="Times New Roman" w:hAnsi="Times New Roman"/>
+          <w:sz w:val="28"/>
+          <w:szCs w:val="28"/>
+          <w:lang w:val="ru-RU"/>
         </w:rPr>
         <w:t>засобах</w:t>
       </w:r>
@@ -1208,15 +1230,17 @@
           <w:rFonts w:ascii="Times New Roman" w:hAnsi="Times New Roman"/>
           <w:sz w:val="28"/>
           <w:szCs w:val="28"/>
-        </w:rPr>
-        <w:t xml:space="preserve"> </w:t>
-      </w:r>
-      <w:proofErr w:type="spellStart"/>
-      <w:r>
-        <w:rPr>
-          <w:rFonts w:ascii="Times New Roman" w:hAnsi="Times New Roman"/>
-          <w:sz w:val="28"/>
-          <w:szCs w:val="28"/>
+          <w:lang w:val="ru-RU"/>
+        </w:rPr>
+        <w:t xml:space="preserve"> </w:t>
+      </w:r>
+      <w:proofErr w:type="spellStart"/>
+      <w:r>
+        <w:rPr>
+          <w:rFonts w:ascii="Times New Roman" w:hAnsi="Times New Roman"/>
+          <w:sz w:val="28"/>
+          <w:szCs w:val="28"/>
+          <w:lang w:val="ru-RU"/>
         </w:rPr>
         <w:t>управління</w:t>
       </w:r>
@@ -1226,33 +1250,17 @@
           <w:rFonts w:ascii="Times New Roman" w:hAnsi="Times New Roman"/>
           <w:sz w:val="28"/>
           <w:szCs w:val="28"/>
-        </w:rPr>
-        <w:t xml:space="preserve"> </w:t>
-      </w:r>
-      <w:proofErr w:type="spellStart"/>
-      <w:r>
-        <w:rPr>
-          <w:rFonts w:ascii="Times New Roman" w:hAnsi="Times New Roman"/>
-          <w:sz w:val="28"/>
-          <w:szCs w:val="28"/>
-        </w:rPr>
-        <w:t>проектами</w:t>
-      </w:r>
-      <w:proofErr w:type="spellEnd"/>
-      <w:r>
-        <w:rPr>
-          <w:rFonts w:ascii="Times New Roman" w:hAnsi="Times New Roman"/>
-          <w:sz w:val="28"/>
-          <w:szCs w:val="28"/>
-        </w:rPr>
-        <w:t xml:space="preserve"> . </w:t>
-      </w:r>
-      <w:proofErr w:type="spellStart"/>
-      <w:r>
-        <w:rPr>
-          <w:rFonts w:ascii="Times New Roman" w:hAnsi="Times New Roman"/>
-          <w:sz w:val="28"/>
-          <w:szCs w:val="28"/>
+          <w:lang w:val="ru-RU"/>
+        </w:rPr>
+        <w:t xml:space="preserve"> проектами . </w:t>
+      </w:r>
+      <w:proofErr w:type="spellStart"/>
+      <w:r>
+        <w:rPr>
+          <w:rFonts w:ascii="Times New Roman" w:hAnsi="Times New Roman"/>
+          <w:sz w:val="28"/>
+          <w:szCs w:val="28"/>
+          <w:lang w:val="ru-RU"/>
         </w:rPr>
         <w:t>Вивчити</w:t>
       </w:r>
@@ -1262,15 +1270,17 @@
           <w:rFonts w:ascii="Times New Roman" w:hAnsi="Times New Roman"/>
           <w:sz w:val="28"/>
           <w:szCs w:val="28"/>
-        </w:rPr>
-        <w:t xml:space="preserve"> </w:t>
-      </w:r>
-      <w:proofErr w:type="spellStart"/>
-      <w:r>
-        <w:rPr>
-          <w:rFonts w:ascii="Times New Roman" w:hAnsi="Times New Roman"/>
-          <w:sz w:val="28"/>
-          <w:szCs w:val="28"/>
+          <w:lang w:val="ru-RU"/>
+        </w:rPr>
+        <w:t xml:space="preserve"> </w:t>
+      </w:r>
+      <w:proofErr w:type="spellStart"/>
+      <w:r>
+        <w:rPr>
+          <w:rFonts w:ascii="Times New Roman" w:hAnsi="Times New Roman"/>
+          <w:sz w:val="28"/>
+          <w:szCs w:val="28"/>
+          <w:lang w:val="ru-RU"/>
         </w:rPr>
         <w:t>можливості</w:t>
       </w:r>
@@ -1280,15 +1290,17 @@
           <w:rFonts w:ascii="Times New Roman" w:hAnsi="Times New Roman"/>
           <w:sz w:val="28"/>
           <w:szCs w:val="28"/>
-        </w:rPr>
-        <w:t xml:space="preserve"> </w:t>
-      </w:r>
-      <w:proofErr w:type="spellStart"/>
-      <w:r>
-        <w:rPr>
-          <w:rFonts w:ascii="Times New Roman" w:hAnsi="Times New Roman"/>
-          <w:sz w:val="28"/>
-          <w:szCs w:val="28"/>
+          <w:lang w:val="ru-RU"/>
+        </w:rPr>
+        <w:t xml:space="preserve"> </w:t>
+      </w:r>
+      <w:proofErr w:type="spellStart"/>
+      <w:r>
+        <w:rPr>
+          <w:rFonts w:ascii="Times New Roman" w:hAnsi="Times New Roman"/>
+          <w:sz w:val="28"/>
+          <w:szCs w:val="28"/>
+          <w:lang w:val="ru-RU"/>
         </w:rPr>
         <w:t>роботи</w:t>
       </w:r>
@@ -1298,6 +1310,7 @@
           <w:rFonts w:ascii="Times New Roman" w:hAnsi="Times New Roman"/>
           <w:sz w:val="28"/>
           <w:szCs w:val="28"/>
+          <w:lang w:val="ru-RU"/>
         </w:rPr>
         <w:t xml:space="preserve"> з </w:t>
       </w:r>
@@ -1307,6 +1320,7 @@
           <w:rFonts w:ascii="Times New Roman" w:hAnsi="Times New Roman"/>
           <w:sz w:val="28"/>
           <w:szCs w:val="28"/>
+          <w:lang w:val="ru-RU"/>
         </w:rPr>
         <w:t>програмними</w:t>
       </w:r>
@@ -1316,15 +1330,17 @@
           <w:rFonts w:ascii="Times New Roman" w:hAnsi="Times New Roman"/>
           <w:sz w:val="28"/>
           <w:szCs w:val="28"/>
-        </w:rPr>
-        <w:t xml:space="preserve"> </w:t>
-      </w:r>
-      <w:proofErr w:type="spellStart"/>
-      <w:r>
-        <w:rPr>
-          <w:rFonts w:ascii="Times New Roman" w:hAnsi="Times New Roman"/>
-          <w:sz w:val="28"/>
-          <w:szCs w:val="28"/>
+          <w:lang w:val="ru-RU"/>
+        </w:rPr>
+        <w:t xml:space="preserve"> </w:t>
+      </w:r>
+      <w:proofErr w:type="spellStart"/>
+      <w:r>
+        <w:rPr>
+          <w:rFonts w:ascii="Times New Roman" w:hAnsi="Times New Roman"/>
+          <w:sz w:val="28"/>
+          <w:szCs w:val="28"/>
+          <w:lang w:val="ru-RU"/>
         </w:rPr>
         <w:t>засобами</w:t>
       </w:r>
@@ -1334,15 +1350,17 @@
           <w:rFonts w:ascii="Times New Roman" w:hAnsi="Times New Roman"/>
           <w:sz w:val="28"/>
           <w:szCs w:val="28"/>
-        </w:rPr>
-        <w:t xml:space="preserve"> </w:t>
-      </w:r>
-      <w:proofErr w:type="spellStart"/>
-      <w:r>
-        <w:rPr>
-          <w:rFonts w:ascii="Times New Roman" w:hAnsi="Times New Roman"/>
-          <w:sz w:val="28"/>
-          <w:szCs w:val="28"/>
+          <w:lang w:val="ru-RU"/>
+        </w:rPr>
+        <w:t xml:space="preserve"> </w:t>
+      </w:r>
+      <w:proofErr w:type="spellStart"/>
+      <w:r>
+        <w:rPr>
+          <w:rFonts w:ascii="Times New Roman" w:hAnsi="Times New Roman"/>
+          <w:sz w:val="28"/>
+          <w:szCs w:val="28"/>
+          <w:lang w:val="ru-RU"/>
         </w:rPr>
         <w:t>моделювання</w:t>
       </w:r>
@@ -1352,15 +1370,17 @@
           <w:rFonts w:ascii="Times New Roman" w:hAnsi="Times New Roman"/>
           <w:sz w:val="28"/>
           <w:szCs w:val="28"/>
-        </w:rPr>
-        <w:t xml:space="preserve"> </w:t>
-      </w:r>
-      <w:proofErr w:type="spellStart"/>
-      <w:r>
-        <w:rPr>
-          <w:rFonts w:ascii="Times New Roman" w:hAnsi="Times New Roman"/>
-          <w:sz w:val="28"/>
-          <w:szCs w:val="28"/>
+          <w:lang w:val="ru-RU"/>
+        </w:rPr>
+        <w:t xml:space="preserve"> </w:t>
+      </w:r>
+      <w:proofErr w:type="spellStart"/>
+      <w:r>
+        <w:rPr>
+          <w:rFonts w:ascii="Times New Roman" w:hAnsi="Times New Roman"/>
+          <w:sz w:val="28"/>
+          <w:szCs w:val="28"/>
+          <w:lang w:val="ru-RU"/>
         </w:rPr>
         <w:t>проектів</w:t>
       </w:r>
@@ -1370,6 +1390,7 @@
           <w:rFonts w:ascii="Times New Roman" w:hAnsi="Times New Roman"/>
           <w:sz w:val="28"/>
           <w:szCs w:val="28"/>
+          <w:lang w:val="ru-RU"/>
         </w:rPr>
         <w:t>.</w:t>
       </w:r>
@@ -1380,6 +1401,7 @@
           <w:bCs/>
           <w:sz w:val="32"/>
           <w:szCs w:val="32"/>
+          <w:lang w:val="ru-RU"/>
         </w:rPr>
         <w:t xml:space="preserve"> </w:t>
       </w:r>
@@ -1390,6 +1412,7 @@
           <w:bCs/>
           <w:sz w:val="28"/>
           <w:szCs w:val="28"/>
+          <w:lang w:val="ru-RU"/>
         </w:rPr>
         <w:t>Планування</w:t>
       </w:r>
@@ -1400,6 +1423,7 @@
           <w:bCs/>
           <w:sz w:val="28"/>
           <w:szCs w:val="28"/>
+          <w:lang w:val="ru-RU"/>
         </w:rPr>
         <w:t xml:space="preserve"> і </w:t>
       </w:r>
@@ -1410,6 +1434,7 @@
           <w:bCs/>
           <w:sz w:val="28"/>
           <w:szCs w:val="28"/>
+          <w:lang w:val="ru-RU"/>
         </w:rPr>
         <w:t>аналіз</w:t>
       </w:r>
@@ -1420,6 +1445,7 @@
           <w:bCs/>
           <w:sz w:val="28"/>
           <w:szCs w:val="28"/>
+          <w:lang w:val="ru-RU"/>
         </w:rPr>
         <w:t xml:space="preserve"> </w:t>
       </w:r>
@@ -1430,6 +1456,7 @@
           <w:bCs/>
           <w:sz w:val="28"/>
           <w:szCs w:val="28"/>
+          <w:lang w:val="ru-RU"/>
         </w:rPr>
         <w:t>планів</w:t>
       </w:r>
@@ -1440,6 +1467,7 @@
           <w:bCs/>
           <w:sz w:val="28"/>
           <w:szCs w:val="28"/>
+          <w:lang w:val="ru-RU"/>
         </w:rPr>
         <w:t xml:space="preserve"> </w:t>
       </w:r>
@@ -1450,6 +1478,7 @@
           <w:bCs/>
           <w:sz w:val="28"/>
           <w:szCs w:val="28"/>
+          <w:lang w:val="ru-RU"/>
         </w:rPr>
         <w:t>проектів</w:t>
       </w:r>
@@ -1460,16 +1489,40 @@
           <w:bCs/>
           <w:sz w:val="28"/>
           <w:szCs w:val="28"/>
-        </w:rPr>
-        <w:t xml:space="preserve"> в </w:t>
-      </w:r>
-      <w:proofErr w:type="spellStart"/>
+          <w:lang w:val="ru-RU"/>
+        </w:rPr>
+        <w:t xml:space="preserve"> </w:t>
+      </w:r>
+      <w:proofErr w:type="gramStart"/>
       <w:r>
         <w:rPr>
           <w:rFonts w:ascii="Times New Roman" w:hAnsi="Times New Roman"/>
           <w:bCs/>
           <w:sz w:val="28"/>
           <w:szCs w:val="28"/>
+          <w:lang w:val="ru-RU"/>
+        </w:rPr>
+        <w:t>в</w:t>
+      </w:r>
+      <w:proofErr w:type="gramEnd"/>
+      <w:r>
+        <w:rPr>
+          <w:rFonts w:ascii="Times New Roman" w:hAnsi="Times New Roman"/>
+          <w:bCs/>
+          <w:sz w:val="28"/>
+          <w:szCs w:val="28"/>
+          <w:lang w:val="ru-RU"/>
+        </w:rPr>
+        <w:t xml:space="preserve"> </w:t>
+      </w:r>
+      <w:proofErr w:type="spellStart"/>
+      <w:r>
+        <w:rPr>
+          <w:rFonts w:ascii="Times New Roman" w:hAnsi="Times New Roman"/>
+          <w:bCs/>
+          <w:sz w:val="28"/>
+          <w:szCs w:val="28"/>
+          <w:lang w:val="ru-RU"/>
         </w:rPr>
         <w:t>середовищі</w:t>
       </w:r>
@@ -1480,6 +1533,7 @@
           <w:bCs/>
           <w:sz w:val="28"/>
           <w:szCs w:val="28"/>
+          <w:lang w:val="ru-RU"/>
         </w:rPr>
         <w:t xml:space="preserve"> </w:t>
       </w:r>
@@ -1501,6 +1555,7 @@
           <w:bCs/>
           <w:sz w:val="28"/>
           <w:szCs w:val="28"/>
+          <w:lang w:val="ru-RU"/>
         </w:rPr>
         <w:t xml:space="preserve"> </w:t>
       </w:r>
@@ -1522,6 +1577,7 @@
           <w:bCs/>
           <w:sz w:val="28"/>
           <w:szCs w:val="28"/>
+          <w:lang w:val="ru-RU"/>
         </w:rPr>
         <w:t xml:space="preserve"> 2002.</w:t>
       </w:r>
@@ -1566,12 +1622,12 @@
       <w:r>
         <w:rPr>
           <w:noProof/>
-          <w:lang w:val="uk-UA" w:eastAsia="uk-UA"/>
+          <w:lang w:val="ru-RU" w:eastAsia="ru-RU"/>
         </w:rPr>
         <w:drawing>
-          <wp:inline distT="0" distB="0" distL="0" distR="0" wp14:anchorId="1CF7CF9D" wp14:editId="7B9DF1AA">
-            <wp:extent cx="5524500" cy="3411331"/>
-            <wp:effectExtent l="0" t="0" r="0" b="0"/>
+          <wp:inline distT="0" distB="0" distL="0" distR="0" wp14:anchorId="5694658E" wp14:editId="22BDD707">
+            <wp:extent cx="6120765" cy="3670943"/>
+            <wp:effectExtent l="0" t="0" r="0" b="5715"/>
             <wp:docPr id="1" name="Рисунок 1"/>
             <wp:cNvGraphicFramePr>
               <a:graphicFrameLocks xmlns:a="http://schemas.openxmlformats.org/drawingml/2006/main" noChangeAspect="1"/>
@@ -1580,92 +1636,7 @@
               <a:graphicData uri="http://schemas.openxmlformats.org/drawingml/2006/picture">
                 <pic:pic xmlns:pic="http://schemas.openxmlformats.org/drawingml/2006/picture">
                   <pic:nvPicPr>
-                    <pic:cNvPr id="1" name=""/>
-                    <pic:cNvPicPr/>
-                  </pic:nvPicPr>
-                  <pic:blipFill>
-                    <a:blip r:embed="rId9"/>
-                    <a:stretch>
-                      <a:fillRect/>
-                    </a:stretch>
-                  </pic:blipFill>
-                  <pic:spPr>
-                    <a:xfrm>
-                      <a:off x="0" y="0"/>
-                      <a:ext cx="5536818" cy="3418937"/>
-                    </a:xfrm>
-                    <a:prstGeom prst="rect">
-                      <a:avLst/>
-                    </a:prstGeom>
-                  </pic:spPr>
-                </pic:pic>
-              </a:graphicData>
-            </a:graphic>
-          </wp:inline>
-        </w:drawing>
-      </w:r>
-    </w:p>
-    <w:p>
-      <w:pPr>
-        <w:spacing w:line="360" w:lineRule="auto"/>
-        <w:ind w:left="-426"/>
-        <w:jc w:val="center"/>
-        <w:rPr>
-          <w:rFonts w:ascii="Times New Roman" w:hAnsi="Times New Roman"/>
-          <w:i/>
-          <w:sz w:val="28"/>
-          <w:lang w:val="uk-UA"/>
-        </w:rPr>
-      </w:pPr>
-      <w:r>
-        <w:rPr>
-          <w:rFonts w:ascii="Times New Roman" w:hAnsi="Times New Roman"/>
-          <w:i/>
-          <w:sz w:val="28"/>
-          <w:lang w:val="uk-UA"/>
-        </w:rPr>
-        <w:t>Рис.1.</w:t>
-      </w:r>
-      <w:r>
-        <w:rPr>
-          <w:rFonts w:ascii="Times New Roman" w:hAnsi="Times New Roman"/>
-          <w:i/>
-          <w:sz w:val="28"/>
-          <w:lang w:val="uk-UA"/>
-        </w:rPr>
-        <w:t>Вікно інформації про проект</w:t>
-      </w:r>
-    </w:p>
-    <w:p>
-      <w:pPr>
-        <w:spacing w:line="360" w:lineRule="auto"/>
-        <w:ind w:left="-426"/>
-        <w:jc w:val="center"/>
-        <w:rPr>
-          <w:rFonts w:ascii="Times New Roman" w:hAnsi="Times New Roman"/>
-          <w:i/>
-          <w:sz w:val="28"/>
-          <w:lang w:val="uk-UA"/>
-        </w:rPr>
-      </w:pPr>
-      <w:r>
-        <w:rPr>
-          <w:noProof/>
-          <w:lang w:val="uk-UA" w:eastAsia="uk-UA"/>
-        </w:rPr>
-        <w:drawing>
-          <wp:inline distT="0" distB="0" distL="0" distR="0" wp14:anchorId="06F8C490" wp14:editId="1A2F6081">
-            <wp:extent cx="6666899" cy="2914650"/>
-            <wp:effectExtent l="0" t="0" r="635" b="0"/>
-            <wp:docPr id="5" name="Рисунок 5"/>
-            <wp:cNvGraphicFramePr>
-              <a:graphicFrameLocks xmlns:a="http://schemas.openxmlformats.org/drawingml/2006/main" noChangeAspect="1"/>
-            </wp:cNvGraphicFramePr>
-            <a:graphic xmlns:a="http://schemas.openxmlformats.org/drawingml/2006/main">
-              <a:graphicData uri="http://schemas.openxmlformats.org/drawingml/2006/picture">
-                <pic:pic xmlns:pic="http://schemas.openxmlformats.org/drawingml/2006/picture">
-                  <pic:nvPicPr>
-                    <pic:cNvPr id="1" name=""/>
+                    <pic:cNvPr id="0" name=""/>
                     <pic:cNvPicPr/>
                   </pic:nvPicPr>
                   <pic:blipFill>
@@ -1677,7 +1648,7 @@
                   <pic:spPr>
                     <a:xfrm>
                       <a:off x="0" y="0"/>
-                      <a:ext cx="6684740" cy="2922450"/>
+                      <a:ext cx="6120765" cy="3670943"/>
                     </a:xfrm>
                     <a:prstGeom prst="rect">
                       <a:avLst/>
@@ -1709,6 +1680,78 @@
           <w:sz w:val="28"/>
           <w:lang w:val="uk-UA"/>
         </w:rPr>
+        <w:t>Рис.1.</w:t>
+      </w:r>
+      <w:r>
+        <w:rPr>
+          <w:rFonts w:ascii="Times New Roman" w:hAnsi="Times New Roman"/>
+          <w:i/>
+          <w:sz w:val="28"/>
+          <w:lang w:val="uk-UA"/>
+        </w:rPr>
+        <w:t>Вікно інформації про проект</w:t>
+      </w:r>
+    </w:p>
+    <w:p>
+      <w:pPr>
+        <w:spacing w:line="360" w:lineRule="auto"/>
+        <w:ind w:left="-426"/>
+        <w:jc w:val="center"/>
+        <w:rPr>
+          <w:rFonts w:ascii="Times New Roman" w:hAnsi="Times New Roman"/>
+          <w:i/>
+          <w:sz w:val="28"/>
+          <w:lang w:val="uk-UA"/>
+        </w:rPr>
+      </w:pPr>
+      <w:r>
+        <w:rPr>
+          <w:noProof/>
+          <w:lang w:val="ru-RU" w:eastAsia="ru-RU"/>
+        </w:rPr>
+        <w:drawing>
+          <wp:inline distT="0" distB="0" distL="0" distR="0" wp14:anchorId="3249BAA4" wp14:editId="703CA97B">
+            <wp:extent cx="6120765" cy="2972257"/>
+            <wp:effectExtent l="0" t="0" r="0" b="0"/>
+            <wp:docPr id="4" name="Рисунок 4"/>
+            <wp:cNvGraphicFramePr>
+              <a:graphicFrameLocks xmlns:a="http://schemas.openxmlformats.org/drawingml/2006/main" noChangeAspect="1"/>
+            </wp:cNvGraphicFramePr>
+            <a:graphic xmlns:a="http://schemas.openxmlformats.org/drawingml/2006/main">
+              <a:graphicData uri="http://schemas.openxmlformats.org/drawingml/2006/picture">
+                <pic:pic xmlns:pic="http://schemas.openxmlformats.org/drawingml/2006/picture">
+                  <pic:nvPicPr>
+                    <pic:cNvPr id="0" name=""/>
+                    <pic:cNvPicPr/>
+                  </pic:nvPicPr>
+                  <pic:blipFill>
+                    <a:blip r:embed="rId11"/>
+                    <a:stretch>
+                      <a:fillRect/>
+                    </a:stretch>
+                  </pic:blipFill>
+                  <pic:spPr>
+                    <a:xfrm>
+                      <a:off x="0" y="0"/>
+                      <a:ext cx="6120765" cy="2972257"/>
+                    </a:xfrm>
+                    <a:prstGeom prst="rect">
+                      <a:avLst/>
+                    </a:prstGeom>
+                  </pic:spPr>
+                </pic:pic>
+              </a:graphicData>
+            </a:graphic>
+          </wp:inline>
+        </w:drawing>
+      </w:r>
+      <w:r>
+        <w:rPr>
+          <w:rFonts w:ascii="Times New Roman" w:hAnsi="Times New Roman"/>
+          <w:i/>
+          <w:sz w:val="28"/>
+          <w:lang w:val="uk-UA"/>
+        </w:rPr>
         <w:t>Рис.2</w:t>
       </w:r>
       <w:r>
@@ -1760,7 +1803,6 @@
           <w:sz w:val="28"/>
           <w:lang w:val="uk-UA"/>
         </w:rPr>
-        <w:lastRenderedPageBreak/>
         <w:t>Висновок</w:t>
       </w:r>
     </w:p>
@@ -1786,6 +1828,7 @@
           <w:rFonts w:ascii="Times New Roman" w:hAnsi="Times New Roman"/>
           <w:sz w:val="28"/>
           <w:szCs w:val="28"/>
+          <w:lang w:val="ru-RU"/>
         </w:rPr>
         <w:t xml:space="preserve">В </w:t>
       </w:r>
@@ -1795,6 +1838,7 @@
           <w:rFonts w:ascii="Times New Roman" w:hAnsi="Times New Roman"/>
           <w:sz w:val="28"/>
           <w:szCs w:val="28"/>
+          <w:lang w:val="ru-RU"/>
         </w:rPr>
         <w:t>резульаті</w:t>
       </w:r>
@@ -1804,15 +1848,17 @@
           <w:rFonts w:ascii="Times New Roman" w:hAnsi="Times New Roman"/>
           <w:sz w:val="28"/>
           <w:szCs w:val="28"/>
-        </w:rPr>
-        <w:t xml:space="preserve"> </w:t>
-      </w:r>
-      <w:proofErr w:type="spellStart"/>
-      <w:r>
-        <w:rPr>
-          <w:rFonts w:ascii="Times New Roman" w:hAnsi="Times New Roman"/>
-          <w:sz w:val="28"/>
-          <w:szCs w:val="28"/>
+          <w:lang w:val="ru-RU"/>
+        </w:rPr>
+        <w:t xml:space="preserve"> </w:t>
+      </w:r>
+      <w:proofErr w:type="spellStart"/>
+      <w:r>
+        <w:rPr>
+          <w:rFonts w:ascii="Times New Roman" w:hAnsi="Times New Roman"/>
+          <w:sz w:val="28"/>
+          <w:szCs w:val="28"/>
+          <w:lang w:val="ru-RU"/>
         </w:rPr>
         <w:t>виконання</w:t>
       </w:r>
@@ -1822,15 +1868,17 @@
           <w:rFonts w:ascii="Times New Roman" w:hAnsi="Times New Roman"/>
           <w:sz w:val="28"/>
           <w:szCs w:val="28"/>
-        </w:rPr>
-        <w:t xml:space="preserve"> </w:t>
-      </w:r>
-      <w:proofErr w:type="spellStart"/>
-      <w:r>
-        <w:rPr>
-          <w:rFonts w:ascii="Times New Roman" w:hAnsi="Times New Roman"/>
-          <w:sz w:val="28"/>
-          <w:szCs w:val="28"/>
+          <w:lang w:val="ru-RU"/>
+        </w:rPr>
+        <w:t xml:space="preserve"> </w:t>
+      </w:r>
+      <w:proofErr w:type="spellStart"/>
+      <w:r>
+        <w:rPr>
+          <w:rFonts w:ascii="Times New Roman" w:hAnsi="Times New Roman"/>
+          <w:sz w:val="28"/>
+          <w:szCs w:val="28"/>
+          <w:lang w:val="ru-RU"/>
         </w:rPr>
         <w:t>роботи</w:t>
       </w:r>
@@ -1840,33 +1888,17 @@
           <w:rFonts w:ascii="Times New Roman" w:hAnsi="Times New Roman"/>
           <w:sz w:val="28"/>
           <w:szCs w:val="28"/>
-        </w:rPr>
-        <w:t xml:space="preserve"> </w:t>
-      </w:r>
-      <w:proofErr w:type="spellStart"/>
-      <w:r>
-        <w:rPr>
-          <w:rFonts w:ascii="Times New Roman" w:hAnsi="Times New Roman"/>
-          <w:sz w:val="28"/>
-          <w:szCs w:val="28"/>
-        </w:rPr>
-        <w:t>ми</w:t>
-      </w:r>
-      <w:proofErr w:type="spellEnd"/>
-      <w:r>
-        <w:rPr>
-          <w:rFonts w:ascii="Times New Roman" w:hAnsi="Times New Roman"/>
-          <w:sz w:val="28"/>
-          <w:szCs w:val="28"/>
-        </w:rPr>
-        <w:t xml:space="preserve"> </w:t>
-      </w:r>
-      <w:proofErr w:type="spellStart"/>
-      <w:r>
-        <w:rPr>
-          <w:rFonts w:ascii="Times New Roman" w:hAnsi="Times New Roman"/>
-          <w:sz w:val="28"/>
-          <w:szCs w:val="28"/>
+          <w:lang w:val="ru-RU"/>
+        </w:rPr>
+        <w:t xml:space="preserve"> ми </w:t>
+      </w:r>
+      <w:proofErr w:type="spellStart"/>
+      <w:r>
+        <w:rPr>
+          <w:rFonts w:ascii="Times New Roman" w:hAnsi="Times New Roman"/>
+          <w:sz w:val="28"/>
+          <w:szCs w:val="28"/>
+          <w:lang w:val="ru-RU"/>
         </w:rPr>
         <w:t>ознайомилися</w:t>
       </w:r>
@@ -1876,8 +1908,34 @@
           <w:rFonts w:ascii="Times New Roman" w:hAnsi="Times New Roman"/>
           <w:sz w:val="28"/>
           <w:szCs w:val="28"/>
-        </w:rPr>
-        <w:t xml:space="preserve"> з Microsoft Project</w:t>
+          <w:lang w:val="ru-RU"/>
+        </w:rPr>
+        <w:t xml:space="preserve"> з </w:t>
+      </w:r>
+      <w:r>
+        <w:rPr>
+          <w:rFonts w:ascii="Times New Roman" w:hAnsi="Times New Roman"/>
+          <w:sz w:val="28"/>
+          <w:szCs w:val="28"/>
+        </w:rPr>
+        <w:t>Microsoft</w:t>
+      </w:r>
+      <w:r>
+        <w:rPr>
+          <w:rFonts w:ascii="Times New Roman" w:hAnsi="Times New Roman"/>
+          <w:sz w:val="28"/>
+          <w:szCs w:val="28"/>
+          <w:lang w:val="ru-RU"/>
+        </w:rPr>
+        <w:t xml:space="preserve"> </w:t>
+      </w:r>
+      <w:r>
+        <w:rPr>
+          <w:rFonts w:ascii="Times New Roman" w:hAnsi="Times New Roman"/>
+          <w:sz w:val="28"/>
+          <w:szCs w:val="28"/>
+        </w:rPr>
+        <w:t>Project</w:t>
       </w:r>
       <w:r>
         <w:rPr>
@@ -1894,50 +1952,27 @@
           <w:rFonts w:ascii="Times New Roman" w:hAnsi="Times New Roman"/>
           <w:sz w:val="28"/>
           <w:szCs w:val="28"/>
-        </w:rPr>
-        <w:t>вивчил</w:t>
-      </w:r>
-      <w:r>
-        <w:rPr>
-          <w:rFonts w:ascii="Times New Roman" w:hAnsi="Times New Roman"/>
-          <w:sz w:val="28"/>
-          <w:szCs w:val="28"/>
-        </w:rPr>
-        <w:t>и</w:t>
-      </w:r>
-      <w:proofErr w:type="spellEnd"/>
-      <w:r>
-        <w:rPr>
-          <w:rFonts w:ascii="Times New Roman" w:hAnsi="Times New Roman"/>
-          <w:sz w:val="28"/>
-          <w:szCs w:val="28"/>
-        </w:rPr>
-        <w:t xml:space="preserve"> </w:t>
-      </w:r>
-      <w:proofErr w:type="spellStart"/>
-      <w:r>
-        <w:rPr>
-          <w:rFonts w:ascii="Times New Roman" w:hAnsi="Times New Roman"/>
-          <w:sz w:val="28"/>
-          <w:szCs w:val="28"/>
-        </w:rPr>
-        <w:t>структуру</w:t>
-      </w:r>
-      <w:proofErr w:type="spellEnd"/>
-      <w:r>
-        <w:rPr>
-          <w:rFonts w:ascii="Times New Roman" w:hAnsi="Times New Roman"/>
-          <w:sz w:val="28"/>
-          <w:szCs w:val="28"/>
-        </w:rPr>
-        <w:t xml:space="preserve"> </w:t>
-      </w:r>
-      <w:proofErr w:type="spellStart"/>
-      <w:r>
-        <w:rPr>
-          <w:rFonts w:ascii="Times New Roman" w:hAnsi="Times New Roman"/>
-          <w:sz w:val="28"/>
-          <w:szCs w:val="28"/>
+          <w:lang w:val="ru-RU"/>
+        </w:rPr>
+        <w:t>вивчили</w:t>
+      </w:r>
+      <w:proofErr w:type="spellEnd"/>
+      <w:r>
+        <w:rPr>
+          <w:rFonts w:ascii="Times New Roman" w:hAnsi="Times New Roman"/>
+          <w:sz w:val="28"/>
+          <w:szCs w:val="28"/>
+          <w:lang w:val="ru-RU"/>
+        </w:rPr>
+        <w:t xml:space="preserve"> структуру </w:t>
+      </w:r>
+      <w:proofErr w:type="spellStart"/>
+      <w:r>
+        <w:rPr>
+          <w:rFonts w:ascii="Times New Roman" w:hAnsi="Times New Roman"/>
+          <w:sz w:val="28"/>
+          <w:szCs w:val="28"/>
+          <w:lang w:val="ru-RU"/>
         </w:rPr>
         <w:t>введення</w:t>
       </w:r>
@@ -1947,33 +1982,17 @@
           <w:rFonts w:ascii="Times New Roman" w:hAnsi="Times New Roman"/>
           <w:sz w:val="28"/>
           <w:szCs w:val="28"/>
-        </w:rPr>
-        <w:t xml:space="preserve"> </w:t>
-      </w:r>
-      <w:proofErr w:type="spellStart"/>
-      <w:r>
-        <w:rPr>
-          <w:rFonts w:ascii="Times New Roman" w:hAnsi="Times New Roman"/>
-          <w:sz w:val="28"/>
-          <w:szCs w:val="28"/>
-        </w:rPr>
-        <w:t>та</w:t>
-      </w:r>
-      <w:proofErr w:type="spellEnd"/>
-      <w:r>
-        <w:rPr>
-          <w:rFonts w:ascii="Times New Roman" w:hAnsi="Times New Roman"/>
-          <w:sz w:val="28"/>
-          <w:szCs w:val="28"/>
-        </w:rPr>
-        <w:t xml:space="preserve"> </w:t>
-      </w:r>
-      <w:proofErr w:type="spellStart"/>
-      <w:r>
-        <w:rPr>
-          <w:rFonts w:ascii="Times New Roman" w:hAnsi="Times New Roman"/>
-          <w:sz w:val="28"/>
-          <w:szCs w:val="28"/>
+          <w:lang w:val="ru-RU"/>
+        </w:rPr>
+        <w:t xml:space="preserve"> та </w:t>
+      </w:r>
+      <w:proofErr w:type="spellStart"/>
+      <w:r>
+        <w:rPr>
+          <w:rFonts w:ascii="Times New Roman" w:hAnsi="Times New Roman"/>
+          <w:sz w:val="28"/>
+          <w:szCs w:val="28"/>
+          <w:lang w:val="ru-RU"/>
         </w:rPr>
         <w:t>представлення</w:t>
       </w:r>
@@ -1983,15 +2002,17 @@
           <w:rFonts w:ascii="Times New Roman" w:hAnsi="Times New Roman"/>
           <w:sz w:val="28"/>
           <w:szCs w:val="28"/>
-        </w:rPr>
-        <w:t xml:space="preserve"> </w:t>
-      </w:r>
-      <w:proofErr w:type="spellStart"/>
-      <w:r>
-        <w:rPr>
-          <w:rFonts w:ascii="Times New Roman" w:hAnsi="Times New Roman"/>
-          <w:sz w:val="28"/>
-          <w:szCs w:val="28"/>
+          <w:lang w:val="ru-RU"/>
+        </w:rPr>
+        <w:t xml:space="preserve"> </w:t>
+      </w:r>
+      <w:proofErr w:type="spellStart"/>
+      <w:r>
+        <w:rPr>
+          <w:rFonts w:ascii="Times New Roman" w:hAnsi="Times New Roman"/>
+          <w:sz w:val="28"/>
+          <w:szCs w:val="28"/>
+          <w:lang w:val="ru-RU"/>
         </w:rPr>
         <w:t>інформації</w:t>
       </w:r>
@@ -2001,15 +2022,37 @@
           <w:rFonts w:ascii="Times New Roman" w:hAnsi="Times New Roman"/>
           <w:sz w:val="28"/>
           <w:szCs w:val="28"/>
-        </w:rPr>
-        <w:t xml:space="preserve"> в </w:t>
-      </w:r>
-      <w:proofErr w:type="spellStart"/>
-      <w:r>
-        <w:rPr>
-          <w:rFonts w:ascii="Times New Roman" w:hAnsi="Times New Roman"/>
-          <w:sz w:val="28"/>
-          <w:szCs w:val="28"/>
+          <w:lang w:val="ru-RU"/>
+        </w:rPr>
+        <w:t xml:space="preserve"> </w:t>
+      </w:r>
+      <w:proofErr w:type="gramStart"/>
+      <w:r>
+        <w:rPr>
+          <w:rFonts w:ascii="Times New Roman" w:hAnsi="Times New Roman"/>
+          <w:sz w:val="28"/>
+          <w:szCs w:val="28"/>
+          <w:lang w:val="ru-RU"/>
+        </w:rPr>
+        <w:t>в</w:t>
+      </w:r>
+      <w:proofErr w:type="gramEnd"/>
+      <w:r>
+        <w:rPr>
+          <w:rFonts w:ascii="Times New Roman" w:hAnsi="Times New Roman"/>
+          <w:sz w:val="28"/>
+          <w:szCs w:val="28"/>
+          <w:lang w:val="ru-RU"/>
+        </w:rPr>
+        <w:t xml:space="preserve"> </w:t>
+      </w:r>
+      <w:proofErr w:type="spellStart"/>
+      <w:r>
+        <w:rPr>
+          <w:rFonts w:ascii="Times New Roman" w:hAnsi="Times New Roman"/>
+          <w:sz w:val="28"/>
+          <w:szCs w:val="28"/>
+          <w:lang w:val="ru-RU"/>
         </w:rPr>
         <w:t>спеціалізованих</w:t>
       </w:r>
@@ -2019,15 +2062,17 @@
           <w:rFonts w:ascii="Times New Roman" w:hAnsi="Times New Roman"/>
           <w:sz w:val="28"/>
           <w:szCs w:val="28"/>
-        </w:rPr>
-        <w:t xml:space="preserve"> </w:t>
-      </w:r>
-      <w:proofErr w:type="spellStart"/>
-      <w:r>
-        <w:rPr>
-          <w:rFonts w:ascii="Times New Roman" w:hAnsi="Times New Roman"/>
-          <w:sz w:val="28"/>
-          <w:szCs w:val="28"/>
+          <w:lang w:val="ru-RU"/>
+        </w:rPr>
+        <w:t xml:space="preserve"> </w:t>
+      </w:r>
+      <w:proofErr w:type="spellStart"/>
+      <w:r>
+        <w:rPr>
+          <w:rFonts w:ascii="Times New Roman" w:hAnsi="Times New Roman"/>
+          <w:sz w:val="28"/>
+          <w:szCs w:val="28"/>
+          <w:lang w:val="ru-RU"/>
         </w:rPr>
         <w:t>програмних</w:t>
       </w:r>
@@ -2037,15 +2082,17 @@
           <w:rFonts w:ascii="Times New Roman" w:hAnsi="Times New Roman"/>
           <w:sz w:val="28"/>
           <w:szCs w:val="28"/>
-        </w:rPr>
-        <w:t xml:space="preserve"> </w:t>
-      </w:r>
-      <w:proofErr w:type="spellStart"/>
-      <w:r>
-        <w:rPr>
-          <w:rFonts w:ascii="Times New Roman" w:hAnsi="Times New Roman"/>
-          <w:sz w:val="28"/>
-          <w:szCs w:val="28"/>
+          <w:lang w:val="ru-RU"/>
+        </w:rPr>
+        <w:t xml:space="preserve"> </w:t>
+      </w:r>
+      <w:proofErr w:type="spellStart"/>
+      <w:r>
+        <w:rPr>
+          <w:rFonts w:ascii="Times New Roman" w:hAnsi="Times New Roman"/>
+          <w:sz w:val="28"/>
+          <w:szCs w:val="28"/>
+          <w:lang w:val="ru-RU"/>
         </w:rPr>
         <w:t>засобах</w:t>
       </w:r>
@@ -2055,15 +2102,17 @@
           <w:rFonts w:ascii="Times New Roman" w:hAnsi="Times New Roman"/>
           <w:sz w:val="28"/>
           <w:szCs w:val="28"/>
-        </w:rPr>
-        <w:t xml:space="preserve"> </w:t>
-      </w:r>
-      <w:proofErr w:type="spellStart"/>
-      <w:r>
-        <w:rPr>
-          <w:rFonts w:ascii="Times New Roman" w:hAnsi="Times New Roman"/>
-          <w:sz w:val="28"/>
-          <w:szCs w:val="28"/>
+          <w:lang w:val="ru-RU"/>
+        </w:rPr>
+        <w:t xml:space="preserve"> </w:t>
+      </w:r>
+      <w:proofErr w:type="spellStart"/>
+      <w:r>
+        <w:rPr>
+          <w:rFonts w:ascii="Times New Roman" w:hAnsi="Times New Roman"/>
+          <w:sz w:val="28"/>
+          <w:szCs w:val="28"/>
+          <w:lang w:val="ru-RU"/>
         </w:rPr>
         <w:t>управління</w:t>
       </w:r>
@@ -2073,26 +2122,9 @@
           <w:rFonts w:ascii="Times New Roman" w:hAnsi="Times New Roman"/>
           <w:sz w:val="28"/>
           <w:szCs w:val="28"/>
-        </w:rPr>
-        <w:t xml:space="preserve"> </w:t>
-      </w:r>
-      <w:proofErr w:type="spellStart"/>
-      <w:r>
-        <w:rPr>
-          <w:rFonts w:ascii="Times New Roman" w:hAnsi="Times New Roman"/>
-          <w:sz w:val="28"/>
-          <w:szCs w:val="28"/>
-        </w:rPr>
-        <w:t>проектами</w:t>
-      </w:r>
-      <w:proofErr w:type="spellEnd"/>
-      <w:r>
-        <w:rPr>
-          <w:rFonts w:ascii="Times New Roman" w:hAnsi="Times New Roman"/>
-          <w:sz w:val="28"/>
-          <w:szCs w:val="28"/>
-        </w:rPr>
-        <w:t xml:space="preserve">. </w:t>
+          <w:lang w:val="ru-RU"/>
+        </w:rPr>
+        <w:t xml:space="preserve"> проектами. </w:t>
       </w:r>
       <w:proofErr w:type="spellStart"/>
       <w:r>
@@ -2262,7 +2294,7 @@
       </w:pPr>
     </w:p>
     <w:sectPr>
-      <w:footerReference w:type="default" r:id="rId11"/>
+      <w:footerReference w:type="default" r:id="rId12"/>
       <w:pgSz w:w="11906" w:h="16838"/>
       <w:pgMar w:top="850" w:right="850" w:bottom="850" w:left="1417" w:header="708" w:footer="708" w:gutter="0"/>
       <w:cols w:space="708"/>
@@ -2274,7 +2306,7 @@
 </file>
 
 <file path=word/endnotes.xml><?xml version="1.0" encoding="utf-8"?>
-<w:endnotes xmlns:wpc="http://schemas.microsoft.com/office/word/2010/wordprocessingCanvas" xmlns:mc="http://schemas.openxmlformats.org/markup-compatibility/2006" xmlns:o="urn:schemas-microsoft-com:office:office" xmlns:r="http://schemas.openxmlformats.org/officeDocument/2006/relationships" xmlns:m="http://schemas.openxmlformats.org/officeDocument/2006/math" xmlns:v="urn:schemas-microsoft-com:vml" xmlns:wp14="http://schemas.microsoft.com/office/word/2010/wordprocessingDrawing" xmlns:wp="http://schemas.openxmlformats.org/drawingml/2006/wordprocessingDrawing" xmlns:w10="urn:schemas-microsoft-com:office:word" xmlns:w="http://schemas.openxmlformats.org/wordprocessingml/2006/main" xmlns:w14="http://schemas.microsoft.com/office/word/2010/wordml" xmlns:w15="http://schemas.microsoft.com/office/word/2012/wordml" xmlns:wpg="http://schemas.microsoft.com/office/word/2010/wordprocessingGroup" xmlns:wpi="http://schemas.microsoft.com/office/word/2010/wordprocessingInk" xmlns:wne="http://schemas.microsoft.com/office/word/2006/wordml" xmlns:wps="http://schemas.microsoft.com/office/word/2010/wordprocessingShape" mc:Ignorable="w14 w15 wp14">
+<w:endnotes xmlns:wpc="http://schemas.microsoft.com/office/word/2010/wordprocessingCanvas" xmlns:mc="http://schemas.openxmlformats.org/markup-compatibility/2006" xmlns:o="urn:schemas-microsoft-com:office:office" xmlns:r="http://schemas.openxmlformats.org/officeDocument/2006/relationships" xmlns:m="http://schemas.openxmlformats.org/officeDocument/2006/math" xmlns:v="urn:schemas-microsoft-com:vml" xmlns:wp14="http://schemas.microsoft.com/office/word/2010/wordprocessingDrawing" xmlns:wp="http://schemas.openxmlformats.org/drawingml/2006/wordprocessingDrawing" xmlns:w10="urn:schemas-microsoft-com:office:word" xmlns:w="http://schemas.openxmlformats.org/wordprocessingml/2006/main" xmlns:w14="http://schemas.microsoft.com/office/word/2010/wordml" xmlns:wpg="http://schemas.microsoft.com/office/word/2010/wordprocessingGroup" xmlns:wpi="http://schemas.microsoft.com/office/word/2010/wordprocessingInk" xmlns:wne="http://schemas.microsoft.com/office/word/2006/wordml" xmlns:wps="http://schemas.microsoft.com/office/word/2010/wordprocessingShape" mc:Ignorable="w14 wp14">
   <w:endnote w:type="separator" w:id="-1">
     <w:p>
       <w:r>
@@ -2293,7 +2325,7 @@
 </file>
 
 <file path=word/footer1.xml><?xml version="1.0" encoding="utf-8"?>
-<w:ftr xmlns:wpc="http://schemas.microsoft.com/office/word/2010/wordprocessingCanvas" xmlns:mc="http://schemas.openxmlformats.org/markup-compatibility/2006" xmlns:o="urn:schemas-microsoft-com:office:office" xmlns:r="http://schemas.openxmlformats.org/officeDocument/2006/relationships" xmlns:m="http://schemas.openxmlformats.org/officeDocument/2006/math" xmlns:v="urn:schemas-microsoft-com:vml" xmlns:wp14="http://schemas.microsoft.com/office/word/2010/wordprocessingDrawing" xmlns:wp="http://schemas.openxmlformats.org/drawingml/2006/wordprocessingDrawing" xmlns:w10="urn:schemas-microsoft-com:office:word" xmlns:w="http://schemas.openxmlformats.org/wordprocessingml/2006/main" xmlns:w14="http://schemas.microsoft.com/office/word/2010/wordml" xmlns:w15="http://schemas.microsoft.com/office/word/2012/wordml" xmlns:wpg="http://schemas.microsoft.com/office/word/2010/wordprocessingGroup" xmlns:wpi="http://schemas.microsoft.com/office/word/2010/wordprocessingInk" xmlns:wne="http://schemas.microsoft.com/office/word/2006/wordml" xmlns:wps="http://schemas.microsoft.com/office/word/2010/wordprocessingShape" mc:Ignorable="w14 w15 wp14">
+<w:ftr xmlns:wpc="http://schemas.microsoft.com/office/word/2010/wordprocessingCanvas" xmlns:mc="http://schemas.openxmlformats.org/markup-compatibility/2006" xmlns:o="urn:schemas-microsoft-com:office:office" xmlns:r="http://schemas.openxmlformats.org/officeDocument/2006/relationships" xmlns:m="http://schemas.openxmlformats.org/officeDocument/2006/math" xmlns:v="urn:schemas-microsoft-com:vml" xmlns:wp14="http://schemas.microsoft.com/office/word/2010/wordprocessingDrawing" xmlns:wp="http://schemas.openxmlformats.org/drawingml/2006/wordprocessingDrawing" xmlns:w10="urn:schemas-microsoft-com:office:word" xmlns:w="http://schemas.openxmlformats.org/wordprocessingml/2006/main" xmlns:w14="http://schemas.microsoft.com/office/word/2010/wordml" xmlns:wpg="http://schemas.microsoft.com/office/word/2010/wordprocessingGroup" xmlns:wpi="http://schemas.microsoft.com/office/word/2010/wordprocessingInk" xmlns:wne="http://schemas.microsoft.com/office/word/2006/wordml" xmlns:wps="http://schemas.microsoft.com/office/word/2010/wordprocessingShape" mc:Ignorable="w14 wp14">
   <w:sdt>
     <w:sdtPr>
       <w:id w:val="-425035819"/>
@@ -2322,7 +2354,7 @@
           <w:rPr>
             <w:noProof/>
           </w:rPr>
-          <w:t>2</w:t>
+          <w:t>3</w:t>
         </w:r>
         <w:r>
           <w:fldChar w:fldCharType="end"/>
@@ -2339,7 +2371,7 @@
 </file>
 
 <file path=word/footnotes.xml><?xml version="1.0" encoding="utf-8"?>
-<w:footnotes xmlns:wpc="http://schemas.microsoft.com/office/word/2010/wordprocessingCanvas" xmlns:mc="http://schemas.openxmlformats.org/markup-compatibility/2006" xmlns:o="urn:schemas-microsoft-com:office:office" xmlns:r="http://schemas.openxmlformats.org/officeDocument/2006/relationships" xmlns:m="http://schemas.openxmlformats.org/officeDocument/2006/math" xmlns:v="urn:schemas-microsoft-com:vml" xmlns:wp14="http://schemas.microsoft.com/office/word/2010/wordprocessingDrawing" xmlns:wp="http://schemas.openxmlformats.org/drawingml/2006/wordprocessingDrawing" xmlns:w10="urn:schemas-microsoft-com:office:word" xmlns:w="http://schemas.openxmlformats.org/wordprocessingml/2006/main" xmlns:w14="http://schemas.microsoft.com/office/word/2010/wordml" xmlns:w15="http://schemas.microsoft.com/office/word/2012/wordml" xmlns:wpg="http://schemas.microsoft.com/office/word/2010/wordprocessingGroup" xmlns:wpi="http://schemas.microsoft.com/office/word/2010/wordprocessingInk" xmlns:wne="http://schemas.microsoft.com/office/word/2006/wordml" xmlns:wps="http://schemas.microsoft.com/office/word/2010/wordprocessingShape" mc:Ignorable="w14 w15 wp14">
+<w:footnotes xmlns:wpc="http://schemas.microsoft.com/office/word/2010/wordprocessingCanvas" xmlns:mc="http://schemas.openxmlformats.org/markup-compatibility/2006" xmlns:o="urn:schemas-microsoft-com:office:office" xmlns:r="http://schemas.openxmlformats.org/officeDocument/2006/relationships" xmlns:m="http://schemas.openxmlformats.org/officeDocument/2006/math" xmlns:v="urn:schemas-microsoft-com:vml" xmlns:wp14="http://schemas.microsoft.com/office/word/2010/wordprocessingDrawing" xmlns:wp="http://schemas.openxmlformats.org/drawingml/2006/wordprocessingDrawing" xmlns:w10="urn:schemas-microsoft-com:office:word" xmlns:w="http://schemas.openxmlformats.org/wordprocessingml/2006/main" xmlns:w14="http://schemas.microsoft.com/office/word/2010/wordml" xmlns:wpg="http://schemas.microsoft.com/office/word/2010/wordprocessingGroup" xmlns:wpi="http://schemas.microsoft.com/office/word/2010/wordprocessingInk" xmlns:wne="http://schemas.microsoft.com/office/word/2006/wordml" xmlns:wps="http://schemas.microsoft.com/office/word/2010/wordprocessingShape" mc:Ignorable="w14 wp14">
   <w:footnote w:type="separator" w:id="-1">
     <w:p>
       <w:r>
@@ -2358,8 +2390,8 @@
 </file>
 
 <file path=word/numbering.xml><?xml version="1.0" encoding="utf-8"?>
-<w:numbering xmlns:wpc="http://schemas.microsoft.com/office/word/2010/wordprocessingCanvas" xmlns:mc="http://schemas.openxmlformats.org/markup-compatibility/2006" xmlns:o="urn:schemas-microsoft-com:office:office" xmlns:r="http://schemas.openxmlformats.org/officeDocument/2006/relationships" xmlns:m="http://schemas.openxmlformats.org/officeDocument/2006/math" xmlns:v="urn:schemas-microsoft-com:vml" xmlns:wp14="http://schemas.microsoft.com/office/word/2010/wordprocessingDrawing" xmlns:wp="http://schemas.openxmlformats.org/drawingml/2006/wordprocessingDrawing" xmlns:w10="urn:schemas-microsoft-com:office:word" xmlns:w="http://schemas.openxmlformats.org/wordprocessingml/2006/main" xmlns:w14="http://schemas.microsoft.com/office/word/2010/wordml" xmlns:w15="http://schemas.microsoft.com/office/word/2012/wordml" xmlns:wpg="http://schemas.microsoft.com/office/word/2010/wordprocessingGroup" xmlns:wpi="http://schemas.microsoft.com/office/word/2010/wordprocessingInk" xmlns:wne="http://schemas.microsoft.com/office/word/2006/wordml" xmlns:wps="http://schemas.microsoft.com/office/word/2010/wordprocessingShape" mc:Ignorable="w14 w15 wp14">
-  <w:abstractNum w:abstractNumId="0" w15:restartNumberingAfterBreak="0">
+<w:numbering xmlns:wpc="http://schemas.microsoft.com/office/word/2010/wordprocessingCanvas" xmlns:mc="http://schemas.openxmlformats.org/markup-compatibility/2006" xmlns:o="urn:schemas-microsoft-com:office:office" xmlns:r="http://schemas.openxmlformats.org/officeDocument/2006/relationships" xmlns:m="http://schemas.openxmlformats.org/officeDocument/2006/math" xmlns:v="urn:schemas-microsoft-com:vml" xmlns:wp14="http://schemas.microsoft.com/office/word/2010/wordprocessingDrawing" xmlns:wp="http://schemas.openxmlformats.org/drawingml/2006/wordprocessingDrawing" xmlns:w10="urn:schemas-microsoft-com:office:word" xmlns:w="http://schemas.openxmlformats.org/wordprocessingml/2006/main" xmlns:w14="http://schemas.microsoft.com/office/word/2010/wordml" xmlns:wpg="http://schemas.microsoft.com/office/word/2010/wordprocessingGroup" xmlns:wpi="http://schemas.microsoft.com/office/word/2010/wordprocessingInk" xmlns:wne="http://schemas.microsoft.com/office/word/2006/wordml" xmlns:wps="http://schemas.microsoft.com/office/word/2010/wordprocessingShape" mc:Ignorable="w14 wp14">
+  <w:abstractNum w:abstractNumId="0">
     <w:nsid w:val="00224FD8"/>
     <w:multiLevelType w:val="hybridMultilevel"/>
     <w:tmpl w:val="F43088CE"/>
@@ -2478,7 +2510,7 @@
 </file>
 
 <file path=word/styles.xml><?xml version="1.0" encoding="utf-8"?>
-<w:styles xmlns:mc="http://schemas.openxmlformats.org/markup-compatibility/2006" xmlns:r="http://schemas.openxmlformats.org/officeDocument/2006/relationships" xmlns:w="http://schemas.openxmlformats.org/wordprocessingml/2006/main" xmlns:w14="http://schemas.microsoft.com/office/word/2010/wordml" xmlns:w15="http://schemas.microsoft.com/office/word/2012/wordml" mc:Ignorable="w14 w15">
+<w:styles xmlns:mc="http://schemas.openxmlformats.org/markup-compatibility/2006" xmlns:r="http://schemas.openxmlformats.org/officeDocument/2006/relationships" xmlns:w="http://schemas.openxmlformats.org/wordprocessingml/2006/main" xmlns:w14="http://schemas.microsoft.com/office/word/2010/wordml" mc:Ignorable="w14">
   <w:docDefaults>
     <w:rPrDefault>
       <w:rPr>
@@ -2494,378 +2526,145 @@
       </w:pPr>
     </w:pPrDefault>
   </w:docDefaults>
-  <w:latentStyles w:defLockedState="0" w:defUIPriority="99" w:defSemiHidden="0" w:defUnhideWhenUsed="0" w:defQFormat="0" w:count="371">
-    <w:lsdException w:name="Normal" w:uiPriority="1" w:qFormat="1"/>
-    <w:lsdException w:name="heading 1" w:uiPriority="9" w:qFormat="1"/>
-    <w:lsdException w:name="heading 2" w:semiHidden="1" w:uiPriority="9" w:unhideWhenUsed="1" w:qFormat="1"/>
-    <w:lsdException w:name="heading 3" w:semiHidden="1" w:uiPriority="9" w:unhideWhenUsed="1" w:qFormat="1"/>
-    <w:lsdException w:name="heading 4" w:semiHidden="1" w:uiPriority="9" w:unhideWhenUsed="1" w:qFormat="1"/>
-    <w:lsdException w:name="heading 5" w:semiHidden="1" w:uiPriority="9" w:unhideWhenUsed="1" w:qFormat="1"/>
-    <w:lsdException w:name="heading 6" w:semiHidden="1" w:uiPriority="9" w:unhideWhenUsed="1" w:qFormat="1"/>
-    <w:lsdException w:name="heading 7" w:semiHidden="1" w:uiPriority="9" w:unhideWhenUsed="1" w:qFormat="1"/>
-    <w:lsdException w:name="heading 8" w:semiHidden="1" w:uiPriority="9" w:unhideWhenUsed="1" w:qFormat="1"/>
-    <w:lsdException w:name="heading 9" w:semiHidden="1" w:uiPriority="9" w:unhideWhenUsed="1" w:qFormat="1"/>
-    <w:lsdException w:name="index 1" w:semiHidden="1" w:unhideWhenUsed="1"/>
-    <w:lsdException w:name="index 2" w:semiHidden="1" w:unhideWhenUsed="1"/>
-    <w:lsdException w:name="index 3" w:semiHidden="1" w:unhideWhenUsed="1"/>
-    <w:lsdException w:name="index 4" w:semiHidden="1" w:unhideWhenUsed="1"/>
-    <w:lsdException w:name="index 5" w:semiHidden="1" w:unhideWhenUsed="1"/>
-    <w:lsdException w:name="index 6" w:semiHidden="1" w:unhideWhenUsed="1"/>
-    <w:lsdException w:name="index 7" w:semiHidden="1" w:unhideWhenUsed="1"/>
-    <w:lsdException w:name="index 8" w:semiHidden="1" w:unhideWhenUsed="1"/>
-    <w:lsdException w:name="index 9" w:semiHidden="1" w:unhideWhenUsed="1"/>
-    <w:lsdException w:name="toc 1" w:semiHidden="1" w:uiPriority="39" w:unhideWhenUsed="1"/>
-    <w:lsdException w:name="toc 2" w:semiHidden="1" w:uiPriority="39" w:unhideWhenUsed="1"/>
-    <w:lsdException w:name="toc 3" w:semiHidden="1" w:uiPriority="39" w:unhideWhenUsed="1"/>
-    <w:lsdException w:name="toc 4" w:semiHidden="1" w:uiPriority="39" w:unhideWhenUsed="1"/>
-    <w:lsdException w:name="toc 5" w:semiHidden="1" w:uiPriority="39" w:unhideWhenUsed="1"/>
-    <w:lsdException w:name="toc 6" w:semiHidden="1" w:uiPriority="39" w:unhideWhenUsed="1"/>
-    <w:lsdException w:name="toc 7" w:semiHidden="1" w:uiPriority="39" w:unhideWhenUsed="1"/>
-    <w:lsdException w:name="toc 8" w:semiHidden="1" w:uiPriority="39" w:unhideWhenUsed="1"/>
-    <w:lsdException w:name="toc 9" w:semiHidden="1" w:uiPriority="39" w:unhideWhenUsed="1"/>
-    <w:lsdException w:name="Normal Indent" w:semiHidden="1" w:unhideWhenUsed="1"/>
-    <w:lsdException w:name="footnote text" w:semiHidden="1" w:unhideWhenUsed="1"/>
-    <w:lsdException w:name="annotation text" w:semiHidden="1" w:unhideWhenUsed="1"/>
-    <w:lsdException w:name="header" w:semiHidden="1" w:unhideWhenUsed="1"/>
-    <w:lsdException w:name="footer" w:semiHidden="1" w:unhideWhenUsed="1"/>
-    <w:lsdException w:name="index heading" w:semiHidden="1" w:unhideWhenUsed="1"/>
-    <w:lsdException w:name="caption" w:semiHidden="1" w:uiPriority="35" w:unhideWhenUsed="1" w:qFormat="1"/>
-    <w:lsdException w:name="table of figures" w:semiHidden="1" w:unhideWhenUsed="1"/>
-    <w:lsdException w:name="envelope address" w:semiHidden="1" w:unhideWhenUsed="1"/>
-    <w:lsdException w:name="envelope return" w:semiHidden="1" w:unhideWhenUsed="1"/>
-    <w:lsdException w:name="footnote reference" w:semiHidden="1" w:unhideWhenUsed="1"/>
-    <w:lsdException w:name="annotation reference" w:semiHidden="1" w:unhideWhenUsed="1"/>
-    <w:lsdException w:name="line number" w:semiHidden="1" w:unhideWhenUsed="1"/>
-    <w:lsdException w:name="page number" w:semiHidden="1" w:unhideWhenUsed="1"/>
-    <w:lsdException w:name="endnote reference" w:semiHidden="1" w:unhideWhenUsed="1"/>
-    <w:lsdException w:name="endnote text" w:semiHidden="1" w:unhideWhenUsed="1"/>
-    <w:lsdException w:name="table of authorities" w:semiHidden="1" w:unhideWhenUsed="1"/>
-    <w:lsdException w:name="macro" w:semiHidden="1" w:unhideWhenUsed="1"/>
-    <w:lsdException w:name="toa heading" w:semiHidden="1" w:unhideWhenUsed="1"/>
-    <w:lsdException w:name="List" w:semiHidden="1" w:unhideWhenUsed="1"/>
-    <w:lsdException w:name="List Bullet" w:semiHidden="1" w:unhideWhenUsed="1"/>
-    <w:lsdException w:name="List Number" w:semiHidden="1" w:unhideWhenUsed="1"/>
-    <w:lsdException w:name="List 2" w:semiHidden="1" w:unhideWhenUsed="1"/>
-    <w:lsdException w:name="List 3" w:semiHidden="1" w:unhideWhenUsed="1"/>
-    <w:lsdException w:name="List 4" w:semiHidden="1" w:unhideWhenUsed="1"/>
-    <w:lsdException w:name="List 5" w:semiHidden="1" w:unhideWhenUsed="1"/>
-    <w:lsdException w:name="List Bullet 2" w:semiHidden="1" w:unhideWhenUsed="1"/>
-    <w:lsdException w:name="List Bullet 3" w:semiHidden="1" w:unhideWhenUsed="1"/>
-    <w:lsdException w:name="List Bullet 4" w:semiHidden="1" w:unhideWhenUsed="1"/>
-    <w:lsdException w:name="List Bullet 5" w:semiHidden="1" w:unhideWhenUsed="1"/>
-    <w:lsdException w:name="List Number 2" w:semiHidden="1" w:unhideWhenUsed="1"/>
-    <w:lsdException w:name="List Number 3" w:semiHidden="1" w:unhideWhenUsed="1"/>
-    <w:lsdException w:name="List Number 4" w:semiHidden="1" w:unhideWhenUsed="1"/>
-    <w:lsdException w:name="List Number 5" w:semiHidden="1" w:unhideWhenUsed="1"/>
-    <w:lsdException w:name="Title" w:uiPriority="10" w:qFormat="1"/>
-    <w:lsdException w:name="Closing" w:semiHidden="1" w:unhideWhenUsed="1"/>
-    <w:lsdException w:name="Signature" w:semiHidden="1" w:unhideWhenUsed="1"/>
-    <w:lsdException w:name="Default Paragraph Font" w:semiHidden="1" w:uiPriority="1" w:unhideWhenUsed="1"/>
-    <w:lsdException w:name="Body Text" w:semiHidden="1" w:uiPriority="1" w:unhideWhenUsed="1" w:qFormat="1"/>
-    <w:lsdException w:name="Body Text Indent" w:semiHidden="1" w:unhideWhenUsed="1"/>
-    <w:lsdException w:name="List Continue" w:semiHidden="1" w:unhideWhenUsed="1"/>
-    <w:lsdException w:name="List Continue 2" w:semiHidden="1" w:unhideWhenUsed="1"/>
-    <w:lsdException w:name="List Continue 3" w:semiHidden="1" w:unhideWhenUsed="1"/>
-    <w:lsdException w:name="List Continue 4" w:semiHidden="1" w:unhideWhenUsed="1"/>
-    <w:lsdException w:name="List Continue 5" w:semiHidden="1" w:unhideWhenUsed="1"/>
-    <w:lsdException w:name="Message Header" w:semiHidden="1" w:unhideWhenUsed="1"/>
-    <w:lsdException w:name="Subtitle" w:uiPriority="11" w:qFormat="1"/>
-    <w:lsdException w:name="Salutation" w:semiHidden="1" w:unhideWhenUsed="1"/>
-    <w:lsdException w:name="Date" w:semiHidden="1" w:unhideWhenUsed="1"/>
-    <w:lsdException w:name="Body Text First Indent" w:semiHidden="1" w:unhideWhenUsed="1"/>
-    <w:lsdException w:name="Body Text First Indent 2" w:semiHidden="1" w:unhideWhenUsed="1"/>
-    <w:lsdException w:name="Note Heading" w:semiHidden="1" w:unhideWhenUsed="1"/>
-    <w:lsdException w:name="Body Text 2" w:semiHidden="1" w:unhideWhenUsed="1"/>
-    <w:lsdException w:name="Body Text 3" w:semiHidden="1" w:unhideWhenUsed="1"/>
-    <w:lsdException w:name="Body Text Indent 2" w:semiHidden="1" w:unhideWhenUsed="1"/>
-    <w:lsdException w:name="Body Text Indent 3" w:semiHidden="1" w:unhideWhenUsed="1"/>
-    <w:lsdException w:name="Block Text" w:semiHidden="1" w:unhideWhenUsed="1"/>
-    <w:lsdException w:name="Hyperlink" w:semiHidden="1" w:unhideWhenUsed="1"/>
-    <w:lsdException w:name="FollowedHyperlink" w:semiHidden="1" w:unhideWhenUsed="1"/>
-    <w:lsdException w:name="Strong" w:uiPriority="22" w:qFormat="1"/>
-    <w:lsdException w:name="Emphasis" w:uiPriority="20" w:qFormat="1"/>
-    <w:lsdException w:name="Document Map" w:semiHidden="1" w:unhideWhenUsed="1"/>
-    <w:lsdException w:name="Plain Text" w:semiHidden="1" w:unhideWhenUsed="1"/>
-    <w:lsdException w:name="E-mail Signature" w:semiHidden="1" w:unhideWhenUsed="1"/>
-    <w:lsdException w:name="HTML Top of Form" w:semiHidden="1" w:unhideWhenUsed="1"/>
-    <w:lsdException w:name="HTML Bottom of Form" w:semiHidden="1" w:unhideWhenUsed="1"/>
-    <w:lsdException w:name="Normal (Web)" w:semiHidden="1" w:unhideWhenUsed="1"/>
-    <w:lsdException w:name="HTML Acronym" w:semiHidden="1" w:unhideWhenUsed="1"/>
-    <w:lsdException w:name="HTML Address" w:semiHidden="1" w:unhideWhenUsed="1"/>
-    <w:lsdException w:name="HTML Cite" w:semiHidden="1" w:unhideWhenUsed="1"/>
-    <w:lsdException w:name="HTML Code" w:semiHidden="1" w:unhideWhenUsed="1"/>
-    <w:lsdException w:name="HTML Definition" w:semiHidden="1" w:unhideWhenUsed="1"/>
-    <w:lsdException w:name="HTML Keyboard" w:semiHidden="1" w:unhideWhenUsed="1"/>
-    <w:lsdException w:name="HTML Preformatted" w:semiHidden="1" w:unhideWhenUsed="1"/>
-    <w:lsdException w:name="HTML Sample" w:semiHidden="1" w:unhideWhenUsed="1"/>
-    <w:lsdException w:name="HTML Typewriter" w:semiHidden="1" w:unhideWhenUsed="1"/>
-    <w:lsdException w:name="HTML Variable" w:semiHidden="1" w:unhideWhenUsed="1"/>
-    <w:lsdException w:name="Normal Table" w:semiHidden="1" w:unhideWhenUsed="1"/>
-    <w:lsdException w:name="annotation subject" w:semiHidden="1" w:unhideWhenUsed="1"/>
-    <w:lsdException w:name="No List" w:semiHidden="1" w:unhideWhenUsed="1"/>
-    <w:lsdException w:name="Outline List 1" w:semiHidden="1" w:unhideWhenUsed="1"/>
-    <w:lsdException w:name="Outline List 2" w:semiHidden="1" w:unhideWhenUsed="1"/>
-    <w:lsdException w:name="Outline List 3" w:semiHidden="1" w:unhideWhenUsed="1"/>
-    <w:lsdException w:name="Table Simple 1" w:semiHidden="1" w:unhideWhenUsed="1"/>
-    <w:lsdException w:name="Table Simple 2" w:semiHidden="1" w:unhideWhenUsed="1"/>
-    <w:lsdException w:name="Table Simple 3" w:semiHidden="1" w:unhideWhenUsed="1"/>
-    <w:lsdException w:name="Table Classic 1" w:semiHidden="1" w:unhideWhenUsed="1"/>
-    <w:lsdException w:name="Table Classic 2" w:semiHidden="1" w:unhideWhenUsed="1"/>
-    <w:lsdException w:name="Table Classic 3" w:semiHidden="1" w:unhideWhenUsed="1"/>
-    <w:lsdException w:name="Table Classic 4" w:semiHidden="1" w:unhideWhenUsed="1"/>
-    <w:lsdException w:name="Table Colorful 1" w:semiHidden="1" w:unhideWhenUsed="1"/>
-    <w:lsdException w:name="Table Colorful 2" w:semiHidden="1" w:unhideWhenUsed="1"/>
-    <w:lsdException w:name="Table Colorful 3" w:semiHidden="1" w:unhideWhenUsed="1"/>
-    <w:lsdException w:name="Table Columns 1" w:semiHidden="1" w:unhideWhenUsed="1"/>
-    <w:lsdException w:name="Table Columns 2" w:semiHidden="1" w:unhideWhenUsed="1"/>
-    <w:lsdException w:name="Table Columns 3" w:semiHidden="1" w:unhideWhenUsed="1"/>
-    <w:lsdException w:name="Table Columns 4" w:semiHidden="1" w:unhideWhenUsed="1"/>
-    <w:lsdException w:name="Table Columns 5" w:semiHidden="1" w:unhideWhenUsed="1"/>
-    <w:lsdException w:name="Table Grid 1" w:semiHidden="1" w:unhideWhenUsed="1"/>
-    <w:lsdException w:name="Table Grid 2" w:semiHidden="1" w:unhideWhenUsed="1"/>
-    <w:lsdException w:name="Table Grid 3" w:semiHidden="1" w:unhideWhenUsed="1"/>
-    <w:lsdException w:name="Table Grid 4" w:semiHidden="1" w:unhideWhenUsed="1"/>
-    <w:lsdException w:name="Table Grid 5" w:semiHidden="1" w:unhideWhenUsed="1"/>
-    <w:lsdException w:name="Table Grid 6" w:semiHidden="1" w:unhideWhenUsed="1"/>
-    <w:lsdException w:name="Table Grid 7" w:semiHidden="1" w:unhideWhenUsed="1"/>
-    <w:lsdException w:name="Table Grid 8" w:semiHidden="1" w:unhideWhenUsed="1"/>
-    <w:lsdException w:name="Table List 1" w:semiHidden="1" w:unhideWhenUsed="1"/>
-    <w:lsdException w:name="Table List 2" w:semiHidden="1" w:unhideWhenUsed="1"/>
-    <w:lsdException w:name="Table List 3" w:semiHidden="1" w:unhideWhenUsed="1"/>
-    <w:lsdException w:name="Table List 4" w:semiHidden="1" w:unhideWhenUsed="1"/>
-    <w:lsdException w:name="Table List 5" w:semiHidden="1" w:unhideWhenUsed="1"/>
-    <w:lsdException w:name="Table List 6" w:semiHidden="1" w:unhideWhenUsed="1"/>
-    <w:lsdException w:name="Table List 7" w:semiHidden="1" w:unhideWhenUsed="1"/>
-    <w:lsdException w:name="Table List 8" w:semiHidden="1" w:unhideWhenUsed="1"/>
-    <w:lsdException w:name="Table 3D effects 1" w:semiHidden="1" w:unhideWhenUsed="1"/>
-    <w:lsdException w:name="Table 3D effects 2" w:semiHidden="1" w:unhideWhenUsed="1"/>
-    <w:lsdException w:name="Table 3D effects 3" w:semiHidden="1" w:unhideWhenUsed="1"/>
-    <w:lsdException w:name="Table Contemporary" w:semiHidden="1" w:unhideWhenUsed="1"/>
-    <w:lsdException w:name="Table Elegant" w:semiHidden="1" w:unhideWhenUsed="1"/>
-    <w:lsdException w:name="Table Professional" w:semiHidden="1" w:unhideWhenUsed="1"/>
-    <w:lsdException w:name="Table Subtle 1" w:semiHidden="1" w:unhideWhenUsed="1"/>
-    <w:lsdException w:name="Table Subtle 2" w:semiHidden="1" w:unhideWhenUsed="1"/>
-    <w:lsdException w:name="Table Web 1" w:semiHidden="1" w:unhideWhenUsed="1"/>
-    <w:lsdException w:name="Table Web 2" w:semiHidden="1" w:unhideWhenUsed="1"/>
-    <w:lsdException w:name="Table Web 3" w:semiHidden="1" w:unhideWhenUsed="1"/>
-    <w:lsdException w:name="Balloon Text" w:semiHidden="1" w:unhideWhenUsed="1"/>
-    <w:lsdException w:name="Table Grid" w:uiPriority="59"/>
-    <w:lsdException w:name="Table Theme" w:semiHidden="1" w:unhideWhenUsed="1"/>
-    <w:lsdException w:name="Placeholder Text" w:semiHidden="1"/>
-    <w:lsdException w:name="No Spacing" w:uiPriority="1" w:qFormat="1"/>
-    <w:lsdException w:name="Light Shading" w:uiPriority="60"/>
-    <w:lsdException w:name="Light List" w:uiPriority="61"/>
-    <w:lsdException w:name="Light Grid" w:uiPriority="62"/>
-    <w:lsdException w:name="Medium Shading 1" w:uiPriority="63"/>
-    <w:lsdException w:name="Medium Shading 2" w:uiPriority="64"/>
-    <w:lsdException w:name="Medium List 1" w:uiPriority="65"/>
-    <w:lsdException w:name="Medium List 2" w:uiPriority="66"/>
-    <w:lsdException w:name="Medium Grid 1" w:uiPriority="67"/>
-    <w:lsdException w:name="Medium Grid 2" w:uiPriority="68"/>
-    <w:lsdException w:name="Medium Grid 3" w:uiPriority="69"/>
-    <w:lsdException w:name="Dark List" w:uiPriority="70"/>
-    <w:lsdException w:name="Colorful Shading" w:uiPriority="71"/>
-    <w:lsdException w:name="Colorful List" w:uiPriority="72"/>
-    <w:lsdException w:name="Colorful Grid" w:uiPriority="73"/>
-    <w:lsdException w:name="Light Shading Accent 1" w:uiPriority="60"/>
-    <w:lsdException w:name="Light List Accent 1" w:uiPriority="61"/>
-    <w:lsdException w:name="Light Grid Accent 1" w:uiPriority="62"/>
-    <w:lsdException w:name="Medium Shading 1 Accent 1" w:uiPriority="63"/>
-    <w:lsdException w:name="Medium Shading 2 Accent 1" w:uiPriority="64"/>
-    <w:lsdException w:name="Medium List 1 Accent 1" w:uiPriority="65"/>
-    <w:lsdException w:name="Revision" w:semiHidden="1"/>
-    <w:lsdException w:name="List Paragraph" w:uiPriority="34" w:qFormat="1"/>
-    <w:lsdException w:name="Quote" w:uiPriority="29" w:qFormat="1"/>
-    <w:lsdException w:name="Intense Quote" w:uiPriority="30" w:qFormat="1"/>
-    <w:lsdException w:name="Medium List 2 Accent 1" w:uiPriority="66"/>
-    <w:lsdException w:name="Medium Grid 1 Accent 1" w:uiPriority="67"/>
-    <w:lsdException w:name="Medium Grid 2 Accent 1" w:uiPriority="68"/>
-    <w:lsdException w:name="Medium Grid 3 Accent 1" w:uiPriority="69"/>
-    <w:lsdException w:name="Dark List Accent 1" w:uiPriority="70"/>
-    <w:lsdException w:name="Colorful Shading Accent 1" w:uiPriority="71"/>
-    <w:lsdException w:name="Colorful List Accent 1" w:uiPriority="72"/>
-    <w:lsdException w:name="Colorful Grid Accent 1" w:uiPriority="73"/>
-    <w:lsdException w:name="Light Shading Accent 2" w:uiPriority="60"/>
-    <w:lsdException w:name="Light List Accent 2" w:uiPriority="61"/>
-    <w:lsdException w:name="Light Grid Accent 2" w:uiPriority="62"/>
-    <w:lsdException w:name="Medium Shading 1 Accent 2" w:uiPriority="63"/>
-    <w:lsdException w:name="Medium Shading 2 Accent 2" w:uiPriority="64"/>
-    <w:lsdException w:name="Medium List 1 Accent 2" w:uiPriority="65"/>
-    <w:lsdException w:name="Medium List 2 Accent 2" w:uiPriority="66"/>
-    <w:lsdException w:name="Medium Grid 1 Accent 2" w:uiPriority="67"/>
-    <w:lsdException w:name="Medium Grid 2 Accent 2" w:uiPriority="68"/>
-    <w:lsdException w:name="Medium Grid 3 Accent 2" w:uiPriority="69"/>
-    <w:lsdException w:name="Dark List Accent 2" w:uiPriority="70"/>
-    <w:lsdException w:name="Colorful Shading Accent 2" w:uiPriority="71"/>
-    <w:lsdException w:name="Colorful List Accent 2" w:uiPriority="72"/>
-    <w:lsdException w:name="Colorful Grid Accent 2" w:uiPriority="73"/>
-    <w:lsdException w:name="Light Shading Accent 3" w:uiPriority="60"/>
-    <w:lsdException w:name="Light List Accent 3" w:uiPriority="61"/>
-    <w:lsdException w:name="Light Grid Accent 3" w:uiPriority="62"/>
-    <w:lsdException w:name="Medium Shading 1 Accent 3" w:uiPriority="63"/>
-    <w:lsdException w:name="Medium Shading 2 Accent 3" w:uiPriority="64"/>
-    <w:lsdException w:name="Medium List 1 Accent 3" w:uiPriority="65"/>
-    <w:lsdException w:name="Medium List 2 Accent 3" w:uiPriority="66"/>
-    <w:lsdException w:name="Medium Grid 1 Accent 3" w:uiPriority="67"/>
-    <w:lsdException w:name="Medium Grid 2 Accent 3" w:uiPriority="68"/>
-    <w:lsdException w:name="Medium Grid 3 Accent 3" w:uiPriority="69"/>
-    <w:lsdException w:name="Dark List Accent 3" w:uiPriority="70"/>
-    <w:lsdException w:name="Colorful Shading Accent 3" w:uiPriority="71"/>
-    <w:lsdException w:name="Colorful List Accent 3" w:uiPriority="72"/>
-    <w:lsdException w:name="Colorful Grid Accent 3" w:uiPriority="73"/>
-    <w:lsdException w:name="Light Shading Accent 4" w:uiPriority="60"/>
-    <w:lsdException w:name="Light List Accent 4" w:uiPriority="61"/>
-    <w:lsdException w:name="Light Grid Accent 4" w:uiPriority="62"/>
-    <w:lsdException w:name="Medium Shading 1 Accent 4" w:uiPriority="63"/>
-    <w:lsdException w:name="Medium Shading 2 Accent 4" w:uiPriority="64"/>
-    <w:lsdException w:name="Medium List 1 Accent 4" w:uiPriority="65"/>
-    <w:lsdException w:name="Medium List 2 Accent 4" w:uiPriority="66"/>
-    <w:lsdException w:name="Medium Grid 1 Accent 4" w:uiPriority="67"/>
-    <w:lsdException w:name="Medium Grid 2 Accent 4" w:uiPriority="68"/>
-    <w:lsdException w:name="Medium Grid 3 Accent 4" w:uiPriority="69"/>
-    <w:lsdException w:name="Dark List Accent 4" w:uiPriority="70"/>
-    <w:lsdException w:name="Colorful Shading Accent 4" w:uiPriority="71"/>
-    <w:lsdException w:name="Colorful List Accent 4" w:uiPriority="72"/>
-    <w:lsdException w:name="Colorful Grid Accent 4" w:uiPriority="73"/>
-    <w:lsdException w:name="Light Shading Accent 5" w:uiPriority="60"/>
-    <w:lsdException w:name="Light List Accent 5" w:uiPriority="61"/>
-    <w:lsdException w:name="Light Grid Accent 5" w:uiPriority="62"/>
-    <w:lsdException w:name="Medium Shading 1 Accent 5" w:uiPriority="63"/>
-    <w:lsdException w:name="Medium Shading 2 Accent 5" w:uiPriority="64"/>
-    <w:lsdException w:name="Medium List 1 Accent 5" w:uiPriority="65"/>
-    <w:lsdException w:name="Medium List 2 Accent 5" w:uiPriority="66"/>
-    <w:lsdException w:name="Medium Grid 1 Accent 5" w:uiPriority="67"/>
-    <w:lsdException w:name="Medium Grid 2 Accent 5" w:uiPriority="68"/>
-    <w:lsdException w:name="Medium Grid 3 Accent 5" w:uiPriority="69"/>
-    <w:lsdException w:name="Dark List Accent 5" w:uiPriority="70"/>
-    <w:lsdException w:name="Colorful Shading Accent 5" w:uiPriority="71"/>
-    <w:lsdException w:name="Colorful List Accent 5" w:uiPriority="72"/>
-    <w:lsdException w:name="Colorful Grid Accent 5" w:uiPriority="73"/>
-    <w:lsdException w:name="Light Shading Accent 6" w:uiPriority="60"/>
-    <w:lsdException w:name="Light List Accent 6" w:uiPriority="61"/>
-    <w:lsdException w:name="Light Grid Accent 6" w:uiPriority="62"/>
-    <w:lsdException w:name="Medium Shading 1 Accent 6" w:uiPriority="63"/>
-    <w:lsdException w:name="Medium Shading 2 Accent 6" w:uiPriority="64"/>
-    <w:lsdException w:name="Medium List 1 Accent 6" w:uiPriority="65"/>
-    <w:lsdException w:name="Medium List 2 Accent 6" w:uiPriority="66"/>
-    <w:lsdException w:name="Medium Grid 1 Accent 6" w:uiPriority="67"/>
-    <w:lsdException w:name="Medium Grid 2 Accent 6" w:uiPriority="68"/>
-    <w:lsdException w:name="Medium Grid 3 Accent 6" w:uiPriority="69"/>
-    <w:lsdException w:name="Dark List Accent 6" w:uiPriority="70"/>
-    <w:lsdException w:name="Colorful Shading Accent 6" w:uiPriority="71"/>
-    <w:lsdException w:name="Colorful List Accent 6" w:uiPriority="72"/>
-    <w:lsdException w:name="Colorful Grid Accent 6" w:uiPriority="73"/>
-    <w:lsdException w:name="Subtle Emphasis" w:uiPriority="19" w:qFormat="1"/>
-    <w:lsdException w:name="Intense Emphasis" w:uiPriority="21" w:qFormat="1"/>
-    <w:lsdException w:name="Subtle Reference" w:uiPriority="31" w:qFormat="1"/>
-    <w:lsdException w:name="Intense Reference" w:uiPriority="32" w:qFormat="1"/>
-    <w:lsdException w:name="Book Title" w:uiPriority="33" w:qFormat="1"/>
-    <w:lsdException w:name="Bibliography" w:semiHidden="1" w:uiPriority="37" w:unhideWhenUsed="1"/>
-    <w:lsdException w:name="TOC Heading" w:semiHidden="1" w:uiPriority="39" w:unhideWhenUsed="1" w:qFormat="1"/>
-    <w:lsdException w:name="Plain Table 1" w:uiPriority="41"/>
-    <w:lsdException w:name="Plain Table 2" w:uiPriority="42"/>
-    <w:lsdException w:name="Plain Table 3" w:uiPriority="43"/>
-    <w:lsdException w:name="Plain Table 4" w:uiPriority="44"/>
-    <w:lsdException w:name="Plain Table 5" w:uiPriority="45"/>
-    <w:lsdException w:name="Grid Table Light" w:uiPriority="40"/>
-    <w:lsdException w:name="Grid Table 1 Light" w:uiPriority="46"/>
-    <w:lsdException w:name="Grid Table 2" w:uiPriority="47"/>
-    <w:lsdException w:name="Grid Table 3" w:uiPriority="48"/>
-    <w:lsdException w:name="Grid Table 4" w:uiPriority="49"/>
-    <w:lsdException w:name="Grid Table 5 Dark" w:uiPriority="50"/>
-    <w:lsdException w:name="Grid Table 6 Colorful" w:uiPriority="51"/>
-    <w:lsdException w:name="Grid Table 7 Colorful" w:uiPriority="52"/>
-    <w:lsdException w:name="Grid Table 1 Light Accent 1" w:uiPriority="46"/>
-    <w:lsdException w:name="Grid Table 2 Accent 1" w:uiPriority="47"/>
-    <w:lsdException w:name="Grid Table 3 Accent 1" w:uiPriority="48"/>
-    <w:lsdException w:name="Grid Table 4 Accent 1" w:uiPriority="49"/>
-    <w:lsdException w:name="Grid Table 5 Dark Accent 1" w:uiPriority="50"/>
-    <w:lsdException w:name="Grid Table 6 Colorful Accent 1" w:uiPriority="51"/>
-    <w:lsdException w:name="Grid Table 7 Colorful Accent 1" w:uiPriority="52"/>
-    <w:lsdException w:name="Grid Table 1 Light Accent 2" w:uiPriority="46"/>
-    <w:lsdException w:name="Grid Table 2 Accent 2" w:uiPriority="47"/>
-    <w:lsdException w:name="Grid Table 3 Accent 2" w:uiPriority="48"/>
-    <w:lsdException w:name="Grid Table 4 Accent 2" w:uiPriority="49"/>
-    <w:lsdException w:name="Grid Table 5 Dark Accent 2" w:uiPriority="50"/>
-    <w:lsdException w:name="Grid Table 6 Colorful Accent 2" w:uiPriority="51"/>
-    <w:lsdException w:name="Grid Table 7 Colorful Accent 2" w:uiPriority="52"/>
-    <w:lsdException w:name="Grid Table 1 Light Accent 3" w:uiPriority="46"/>
-    <w:lsdException w:name="Grid Table 2 Accent 3" w:uiPriority="47"/>
-    <w:lsdException w:name="Grid Table 3 Accent 3" w:uiPriority="48"/>
-    <w:lsdException w:name="Grid Table 4 Accent 3" w:uiPriority="49"/>
-    <w:lsdException w:name="Grid Table 5 Dark Accent 3" w:uiPriority="50"/>
-    <w:lsdException w:name="Grid Table 6 Colorful Accent 3" w:uiPriority="51"/>
-    <w:lsdException w:name="Grid Table 7 Colorful Accent 3" w:uiPriority="52"/>
-    <w:lsdException w:name="Grid Table 1 Light Accent 4" w:uiPriority="46"/>
-    <w:lsdException w:name="Grid Table 2 Accent 4" w:uiPriority="47"/>
-    <w:lsdException w:name="Grid Table 3 Accent 4" w:uiPriority="48"/>
-    <w:lsdException w:name="Grid Table 4 Accent 4" w:uiPriority="49"/>
-    <w:lsdException w:name="Grid Table 5 Dark Accent 4" w:uiPriority="50"/>
-    <w:lsdException w:name="Grid Table 6 Colorful Accent 4" w:uiPriority="51"/>
-    <w:lsdException w:name="Grid Table 7 Colorful Accent 4" w:uiPriority="52"/>
-    <w:lsdException w:name="Grid Table 1 Light Accent 5" w:uiPriority="46"/>
-    <w:lsdException w:name="Grid Table 2 Accent 5" w:uiPriority="47"/>
-    <w:lsdException w:name="Grid Table 3 Accent 5" w:uiPriority="48"/>
-    <w:lsdException w:name="Grid Table 4 Accent 5" w:uiPriority="49"/>
-    <w:lsdException w:name="Grid Table 5 Dark Accent 5" w:uiPriority="50"/>
-    <w:lsdException w:name="Grid Table 6 Colorful Accent 5" w:uiPriority="51"/>
-    <w:lsdException w:name="Grid Table 7 Colorful Accent 5" w:uiPriority="52"/>
-    <w:lsdException w:name="Grid Table 1 Light Accent 6" w:uiPriority="46"/>
-    <w:lsdException w:name="Grid Table 2 Accent 6" w:uiPriority="47"/>
-    <w:lsdException w:name="Grid Table 3 Accent 6" w:uiPriority="48"/>
-    <w:lsdException w:name="Grid Table 4 Accent 6" w:uiPriority="49"/>
-    <w:lsdException w:name="Grid Table 5 Dark Accent 6" w:uiPriority="50"/>
-    <w:lsdException w:name="Grid Table 6 Colorful Accent 6" w:uiPriority="51"/>
-    <w:lsdException w:name="Grid Table 7 Colorful Accent 6" w:uiPriority="52"/>
-    <w:lsdException w:name="List Table 1 Light" w:uiPriority="46"/>
-    <w:lsdException w:name="List Table 2" w:uiPriority="47"/>
-    <w:lsdException w:name="List Table 3" w:uiPriority="48"/>
-    <w:lsdException w:name="List Table 4" w:uiPriority="49"/>
-    <w:lsdException w:name="List Table 5 Dark" w:uiPriority="50"/>
-    <w:lsdException w:name="List Table 6 Colorful" w:uiPriority="51"/>
-    <w:lsdException w:name="List Table 7 Colorful" w:uiPriority="52"/>
-    <w:lsdException w:name="List Table 1 Light Accent 1" w:uiPriority="46"/>
-    <w:lsdException w:name="List Table 2 Accent 1" w:uiPriority="47"/>
-    <w:lsdException w:name="List Table 3 Accent 1" w:uiPriority="48"/>
-    <w:lsdException w:name="List Table 4 Accent 1" w:uiPriority="49"/>
-    <w:lsdException w:name="List Table 5 Dark Accent 1" w:uiPriority="50"/>
-    <w:lsdException w:name="List Table 6 Colorful Accent 1" w:uiPriority="51"/>
-    <w:lsdException w:name="List Table 7 Colorful Accent 1" w:uiPriority="52"/>
-    <w:lsdException w:name="List Table 1 Light Accent 2" w:uiPriority="46"/>
-    <w:lsdException w:name="List Table 2 Accent 2" w:uiPriority="47"/>
-    <w:lsdException w:name="List Table 3 Accent 2" w:uiPriority="48"/>
-    <w:lsdException w:name="List Table 4 Accent 2" w:uiPriority="49"/>
-    <w:lsdException w:name="List Table 5 Dark Accent 2" w:uiPriority="50"/>
-    <w:lsdException w:name="List Table 6 Colorful Accent 2" w:uiPriority="51"/>
-    <w:lsdException w:name="List Table 7 Colorful Accent 2" w:uiPriority="52"/>
-    <w:lsdException w:name="List Table 1 Light Accent 3" w:uiPriority="46"/>
-    <w:lsdException w:name="List Table 2 Accent 3" w:uiPriority="47"/>
-    <w:lsdException w:name="List Table 3 Accent 3" w:uiPriority="48"/>
-    <w:lsdException w:name="List Table 4 Accent 3" w:uiPriority="49"/>
-    <w:lsdException w:name="List Table 5 Dark Accent 3" w:uiPriority="50"/>
-    <w:lsdException w:name="List Table 6 Colorful Accent 3" w:uiPriority="51"/>
-    <w:lsdException w:name="List Table 7 Colorful Accent 3" w:uiPriority="52"/>
-    <w:lsdException w:name="List Table 1 Light Accent 4" w:uiPriority="46"/>
-    <w:lsdException w:name="List Table 2 Accent 4" w:uiPriority="47"/>
-    <w:lsdException w:name="List Table 3 Accent 4" w:uiPriority="48"/>
-    <w:lsdException w:name="List Table 4 Accent 4" w:uiPriority="49"/>
-    <w:lsdException w:name="List Table 5 Dark Accent 4" w:uiPriority="50"/>
-    <w:lsdException w:name="List Table 6 Colorful Accent 4" w:uiPriority="51"/>
-    <w:lsdException w:name="List Table 7 Colorful Accent 4" w:uiPriority="52"/>
-    <w:lsdException w:name="List Table 1 Light Accent 5" w:uiPriority="46"/>
-    <w:lsdException w:name="List Table 2 Accent 5" w:uiPriority="47"/>
-    <w:lsdException w:name="List Table 3 Accent 5" w:uiPriority="48"/>
-    <w:lsdException w:name="List Table 4 Accent 5" w:uiPriority="49"/>
-    <w:lsdException w:name="List Table 5 Dark Accent 5" w:uiPriority="50"/>
-    <w:lsdException w:name="List Table 6 Colorful Accent 5" w:uiPriority="51"/>
-    <w:lsdException w:name="List Table 7 Colorful Accent 5" w:uiPriority="52"/>
-    <w:lsdException w:name="List Table 1 Light Accent 6" w:uiPriority="46"/>
-    <w:lsdException w:name="List Table 2 Accent 6" w:uiPriority="47"/>
-    <w:lsdException w:name="List Table 3 Accent 6" w:uiPriority="48"/>
-    <w:lsdException w:name="List Table 4 Accent 6" w:uiPriority="49"/>
-    <w:lsdException w:name="List Table 5 Dark Accent 6" w:uiPriority="50"/>
-    <w:lsdException w:name="List Table 6 Colorful Accent 6" w:uiPriority="51"/>
-    <w:lsdException w:name="List Table 7 Colorful Accent 6" w:uiPriority="52"/>
+  <w:latentStyles w:defLockedState="0" w:defUIPriority="99" w:defSemiHidden="1" w:defUnhideWhenUsed="1" w:defQFormat="0" w:count="267">
+    <w:lsdException w:name="Normal" w:semiHidden="0" w:uiPriority="1" w:unhideWhenUsed="0" w:qFormat="1"/>
+    <w:lsdException w:name="heading 1" w:semiHidden="0" w:uiPriority="9" w:unhideWhenUsed="0" w:qFormat="1"/>
+    <w:lsdException w:name="heading 2" w:uiPriority="9" w:qFormat="1"/>
+    <w:lsdException w:name="heading 3" w:uiPriority="9" w:qFormat="1"/>
+    <w:lsdException w:name="heading 4" w:uiPriority="9" w:qFormat="1"/>
+    <w:lsdException w:name="heading 5" w:uiPriority="9" w:qFormat="1"/>
+    <w:lsdException w:name="heading 6" w:uiPriority="9" w:qFormat="1"/>
+    <w:lsdException w:name="heading 7" w:uiPriority="9" w:qFormat="1"/>
+    <w:lsdException w:name="heading 8" w:uiPriority="9" w:qFormat="1"/>
+    <w:lsdException w:name="heading 9" w:uiPriority="9" w:qFormat="1"/>
+    <w:lsdException w:name="toc 1" w:uiPriority="39"/>
+    <w:lsdException w:name="toc 2" w:uiPriority="39"/>
+    <w:lsdException w:name="toc 3" w:uiPriority="39"/>
+    <w:lsdException w:name="toc 4" w:uiPriority="39"/>
+    <w:lsdException w:name="toc 5" w:uiPriority="39"/>
+    <w:lsdException w:name="toc 6" w:uiPriority="39"/>
+    <w:lsdException w:name="toc 7" w:uiPriority="39"/>
+    <w:lsdException w:name="toc 8" w:uiPriority="39"/>
+    <w:lsdException w:name="toc 9" w:uiPriority="39"/>
+    <w:lsdException w:name="caption" w:uiPriority="35" w:qFormat="1"/>
+    <w:lsdException w:name="Title" w:semiHidden="0" w:uiPriority="10" w:unhideWhenUsed="0" w:qFormat="1"/>
+    <w:lsdException w:name="Default Paragraph Font" w:uiPriority="1"/>
+    <w:lsdException w:name="Body Text" w:uiPriority="1" w:qFormat="1"/>
+    <w:lsdException w:name="Subtitle" w:semiHidden="0" w:uiPriority="11" w:unhideWhenUsed="0" w:qFormat="1"/>
+    <w:lsdException w:name="Strong" w:semiHidden="0" w:uiPriority="22" w:unhideWhenUsed="0" w:qFormat="1"/>
+    <w:lsdException w:name="Emphasis" w:semiHidden="0" w:uiPriority="20" w:unhideWhenUsed="0" w:qFormat="1"/>
+    <w:lsdException w:name="Table Grid" w:semiHidden="0" w:uiPriority="59" w:unhideWhenUsed="0"/>
+    <w:lsdException w:name="Placeholder Text" w:unhideWhenUsed="0"/>
+    <w:lsdException w:name="No Spacing" w:semiHidden="0" w:uiPriority="1" w:unhideWhenUsed="0" w:qFormat="1"/>
+    <w:lsdException w:name="Light Shading" w:semiHidden="0" w:uiPriority="60" w:unhideWhenUsed="0"/>
+    <w:lsdException w:name="Light List" w:semiHidden="0" w:uiPriority="61" w:unhideWhenUsed="0"/>
+    <w:lsdException w:name="Light Grid" w:semiHidden="0" w:uiPriority="62" w:unhideWhenUsed="0"/>
+    <w:lsdException w:name="Medium Shading 1" w:semiHidden="0" w:uiPriority="63" w:unhideWhenUsed="0"/>
+    <w:lsdException w:name="Medium Shading 2" w:semiHidden="0" w:uiPriority="64" w:unhideWhenUsed="0"/>
+    <w:lsdException w:name="Medium List 1" w:semiHidden="0" w:uiPriority="65" w:unhideWhenUsed="0"/>
+    <w:lsdException w:name="Medium List 2" w:semiHidden="0" w:uiPriority="66" w:unhideWhenUsed="0"/>
+    <w:lsdException w:name="Medium Grid 1" w:semiHidden="0" w:uiPriority="67" w:unhideWhenUsed="0"/>
+    <w:lsdException w:name="Medium Grid 2" w:semiHidden="0" w:uiPriority="68" w:unhideWhenUsed="0"/>
+    <w:lsdException w:name="Medium Grid 3" w:semiHidden="0" w:uiPriority="69" w:unhideWhenUsed="0"/>
+    <w:lsdException w:name="Dark List" w:semiHidden="0" w:uiPriority="70" w:unhideWhenUsed="0"/>
+    <w:lsdException w:name="Colorful Shading" w:semiHidden="0" w:uiPriority="71" w:unhideWhenUsed="0"/>
+    <w:lsdException w:name="Colorful List" w:semiHidden="0" w:uiPriority="72" w:unhideWhenUsed="0"/>
+    <w:lsdException w:name="Colorful Grid" w:semiHidden="0" w:uiPriority="73" w:unhideWhenUsed="0"/>
+    <w:lsdException w:name="Light Shading Accent 1" w:semiHidden="0" w:uiPriority="60" w:unhideWhenUsed="0"/>
+    <w:lsdException w:name="Light List Accent 1" w:semiHidden="0" w:uiPriority="61" w:unhideWhenUsed="0"/>
+    <w:lsdException w:name="Light Grid Accent 1" w:semiHidden="0" w:uiPriority="62" w:unhideWhenUsed="0"/>
+    <w:lsdException w:name="Medium Shading 1 Accent 1" w:semiHidden="0" w:uiPriority="63" w:unhideWhenUsed="0"/>
+    <w:lsdException w:name="Medium Shading 2 Accent 1" w:semiHidden="0" w:uiPriority="64" w:unhideWhenUsed="0"/>
+    <w:lsdException w:name="Medium List 1 Accent 1" w:semiHidden="0" w:uiPriority="65" w:unhideWhenUsed="0"/>
+    <w:lsdException w:name="Revision" w:unhideWhenUsed="0"/>
+    <w:lsdException w:name="List Paragraph" w:semiHidden="0" w:uiPriority="34" w:unhideWhenUsed="0" w:qFormat="1"/>
+    <w:lsdException w:name="Quote" w:semiHidden="0" w:uiPriority="29" w:unhideWhenUsed="0" w:qFormat="1"/>
+    <w:lsdException w:name="Intense Quote" w:semiHidden="0" w:uiPriority="30" w:unhideWhenUsed="0" w:qFormat="1"/>
+    <w:lsdException w:name="Medium List 2 Accent 1" w:semiHidden="0" w:uiPriority="66" w:unhideWhenUsed="0"/>
+    <w:lsdException w:name="Medium Grid 1 Accent 1" w:semiHidden="0" w:uiPriority="67" w:unhideWhenUsed="0"/>
+    <w:lsdException w:name="Medium Grid 2 Accent 1" w:semiHidden="0" w:uiPriority="68" w:unhideWhenUsed="0"/>
+    <w:lsdException w:name="Medium Grid 3 Accent 1" w:semiHidden="0" w:uiPriority="69" w:unhideWhenUsed="0"/>
+    <w:lsdException w:name="Dark List Accent 1" w:semiHidden="0" w:uiPriority="70" w:unhideWhenUsed="0"/>
+    <w:lsdException w:name="Colorful Shading Accent 1" w:semiHidden="0" w:uiPriority="71" w:unhideWhenUsed="0"/>
+    <w:lsdException w:name="Colorful List Accent 1" w:semiHidden="0" w:uiPriority="72" w:unhideWhenUsed="0"/>
+    <w:lsdException w:name="Colorful Grid Accent 1" w:semiHidden="0" w:uiPriority="73" w:unhideWhenUsed="0"/>
+    <w:lsdException w:name="Light Shading Accent 2" w:semiHidden="0" w:uiPriority="60" w:unhideWhenUsed="0"/>
+    <w:lsdException w:name="Light List Accent 2" w:semiHidden="0" w:uiPriority="61" w:unhideWhenUsed="0"/>
+    <w:lsdException w:name="Light Grid Accent 2" w:semiHidden="0" w:uiPriority="62" w:unhideWhenUsed="0"/>
+    <w:lsdException w:name="Medium Shading 1 Accent 2" w:semiHidden="0" w:uiPriority="63" w:unhideWhenUsed="0"/>
+    <w:lsdException w:name="Medium Shading 2 Accent 2" w:semiHidden="0" w:uiPriority="64" w:unhideWhenUsed="0"/>
+    <w:lsdException w:name="Medium List 1 Accent 2" w:semiHidden="0" w:uiPriority="65" w:unhideWhenUsed="0"/>
+    <w:lsdException w:name="Medium List 2 Accent 2" w:semiHidden="0" w:uiPriority="66" w:unhideWhenUsed="0"/>
+    <w:lsdException w:name="Medium Grid 1 Accent 2" w:semiHidden="0" w:uiPriority="67" w:unhideWhenUsed="0"/>
+    <w:lsdException w:name="Medium Grid 2 Accent 2" w:semiHidden="0" w:uiPriority="68" w:unhideWhenUsed="0"/>
+    <w:lsdException w:name="Medium Grid 3 Accent 2" w:semiHidden="0" w:uiPriority="69" w:unhideWhenUsed="0"/>
+    <w:lsdException w:name="Dark List Accent 2" w:semiHidden="0" w:uiPriority="70" w:unhideWhenUsed="0"/>
+    <w:lsdException w:name="Colorful Shading Accent 2" w:semiHidden="0" w:uiPriority="71" w:unhideWhenUsed="0"/>
+    <w:lsdException w:name="Colorful List Accent 2" w:semiHidden="0" w:uiPriority="72" w:unhideWhenUsed="0"/>
+    <w:lsdException w:name="Colorful Grid Accent 2" w:semiHidden="0" w:uiPriority="73" w:unhideWhenUsed="0"/>
+    <w:lsdException w:name="Light Shading Accent 3" w:semiHidden="0" w:uiPriority="60" w:unhideWhenUsed="0"/>
+    <w:lsdException w:name="Light List Accent 3" w:semiHidden="0" w:uiPriority="61" w:unhideWhenUsed="0"/>
+    <w:lsdException w:name="Light Grid Accent 3" w:semiHidden="0" w:uiPriority="62" w:unhideWhenUsed="0"/>
+    <w:lsdException w:name="Medium Shading 1 Accent 3" w:semiHidden="0" w:uiPriority="63" w:unhideWhenUsed="0"/>
+    <w:lsdException w:name="Medium Shading 2 Accent 3" w:semiHidden="0" w:uiPriority="64" w:unhideWhenUsed="0"/>
+    <w:lsdException w:name="Medium List 1 Accent 3" w:semiHidden="0" w:uiPriority="65" w:unhideWhenUsed="0"/>
+    <w:lsdException w:name="Medium List 2 Accent 3" w:semiHidden="0" w:uiPriority="66" w:unhideWhenUsed="0"/>
+    <w:lsdException w:name="Medium Grid 1 Accent 3" w:semiHidden="0" w:uiPriority="67" w:unhideWhenUsed="0"/>
+    <w:lsdException w:name="Medium Grid 2 Accent 3" w:semiHidden="0" w:uiPriority="68" w:unhideWhenUsed="0"/>
+    <w:lsdException w:name="Medium Grid 3 Accent 3" w:semiHidden="0" w:uiPriority="69" w:unhideWhenUsed="0"/>
+    <w:lsdException w:name="Dark List Accent 3" w:semiHidden="0" w:uiPriority="70" w:unhideWhenUsed="0"/>
+    <w:lsdException w:name="Colorful Shading Accent 3" w:semiHidden="0" w:uiPriority="71" w:unhideWhenUsed="0"/>
+    <w:lsdException w:name="Colorful List Accent 3" w:semiHidden="0" w:uiPriority="72" w:unhideWhenUsed="0"/>
+    <w:lsdException w:name="Colorful Grid Accent 3" w:semiHidden="0" w:uiPriority="73" w:unhideWhenUsed="0"/>
+    <w:lsdException w:name="Light Shading Accent 4" w:semiHidden="0" w:uiPriority="60" w:unhideWhenUsed="0"/>
+    <w:lsdException w:name="Light List Accent 4" w:semiHidden="0" w:uiPriority="61" w:unhideWhenUsed="0"/>
+    <w:lsdException w:name="Light Grid Accent 4" w:semiHidden="0" w:uiPriority="62" w:unhideWhenUsed="0"/>
+    <w:lsdException w:name="Medium Shading 1 Accent 4" w:semiHidden="0" w:uiPriority="63" w:unhideWhenUsed="0"/>
+    <w:lsdException w:name="Medium Shading 2 Accent 4" w:semiHidden="0" w:uiPriority="64" w:unhideWhenUsed="0"/>
+    <w:lsdException w:name="Medium List 1 Accent 4" w:semiHidden="0" w:uiPriority="65" w:unhideWhenUsed="0"/>
+    <w:lsdException w:name="Medium List 2 Accent 4" w:semiHidden="0" w:uiPriority="66" w:unhideWhenUsed="0"/>
+    <w:lsdException w:name="Medium Grid 1 Accent 4" w:semiHidden="0" w:uiPriority="67" w:unhideWhenUsed="0"/>
+    <w:lsdException w:name="Medium Grid 2 Accent 4" w:semiHidden="0" w:uiPriority="68" w:unhideWhenUsed="0"/>
+    <w:lsdException w:name="Medium Grid 3 Accent 4" w:semiHidden="0" w:uiPriority="69" w:unhideWhenUsed="0"/>
+    <w:lsdException w:name="Dark List Accent 4" w:semiHidden="0" w:uiPriority="70" w:unhideWhenUsed="0"/>
+    <w:lsdException w:name="Colorful Shading Accent 4" w:semiHidden="0" w:uiPriority="71" w:unhideWhenUsed="0"/>
+    <w:lsdException w:name="Colorful List Accent 4" w:semiHidden="0" w:uiPriority="72" w:unhideWhenUsed="0"/>
+    <w:lsdException w:name="Colorful Grid Accent 4" w:semiHidden="0" w:uiPriority="73" w:unhideWhenUsed="0"/>
+    <w:lsdException w:name="Light Shading Accent 5" w:semiHidden="0" w:uiPriority="60" w:unhideWhenUsed="0"/>
+    <w:lsdException w:name="Light List Accent 5" w:semiHidden="0" w:uiPriority="61" w:unhideWhenUsed="0"/>
+    <w:lsdException w:name="Light Grid Accent 5" w:semiHidden="0" w:uiPriority="62" w:unhideWhenUsed="0"/>
+    <w:lsdException w:name="Medium Shading 1 Accent 5" w:semiHidden="0" w:uiPriority="63" w:unhideWhenUsed="0"/>
+    <w:lsdException w:name="Medium Shading 2 Accent 5" w:semiHidden="0" w:uiPriority="64" w:unhideWhenUsed="0"/>
+    <w:lsdException w:name="Medium List 1 Accent 5" w:semiHidden="0" w:uiPriority="65" w:unhideWhenUsed="0"/>
+    <w:lsdException w:name="Medium List 2 Accent 5" w:semiHidden="0" w:uiPriority="66" w:unhideWhenUsed="0"/>
+    <w:lsdException w:name="Medium Grid 1 Accent 5" w:semiHidden="0" w:uiPriority="67" w:unhideWhenUsed="0"/>
+    <w:lsdException w:name="Medium Grid 2 Accent 5" w:semiHidden="0" w:uiPriority="68" w:unhideWhenUsed="0"/>
+    <w:lsdException w:name="Medium Grid 3 Accent 5" w:semiHidden="0" w:uiPriority="69" w:unhideWhenUsed="0"/>
+    <w:lsdException w:name="Dark List Accent 5" w:semiHidden="0" w:uiPriority="70" w:unhideWhenUsed="0"/>
+    <w:lsdException w:name="Colorful Shading Accent 5" w:semiHidden="0" w:uiPriority="71" w:unhideWhenUsed="0"/>
+    <w:lsdException w:name="Colorful List Accent 5" w:semiHidden="0" w:uiPriority="72" w:unhideWhenUsed="0"/>
+    <w:lsdException w:name="Colorful Grid Accent 5" w:semiHidden="0" w:uiPriority="73" w:unhideWhenUsed="0"/>
+    <w:lsdException w:name="Light Shading Accent 6" w:semiHidden="0" w:uiPriority="60" w:unhideWhenUsed="0"/>
+    <w:lsdException w:name="Light List Accent 6" w:semiHidden="0" w:uiPriority="61" w:unhideWhenUsed="0"/>
+    <w:lsdException w:name="Light Grid Accent 6" w:semiHidden="0" w:uiPriority="62" w:unhideWhenUsed="0"/>
+    <w:lsdException w:name="Medium Shading 1 Accent 6" w:semiHidden="0" w:uiPriority="63" w:unhideWhenUsed="0"/>
+    <w:lsdException w:name="Medium Shading 2 Accent 6" w:semiHidden="0" w:uiPriority="64" w:unhideWhenUsed="0"/>
+    <w:lsdException w:name="Medium List 1 Accent 6" w:semiHidden="0" w:uiPriority="65" w:unhideWhenUsed="0"/>
+    <w:lsdException w:name="Medium List 2 Accent 6" w:semiHidden="0" w:uiPriority="66" w:unhideWhenUsed="0"/>
+    <w:lsdException w:name="Medium Grid 1 Accent 6" w:semiHidden="0" w:uiPriority="67" w:unhideWhenUsed="0"/>
+    <w:lsdException w:name="Medium Grid 2 Accent 6" w:semiHidden="0" w:uiPriority="68" w:unhideWhenUsed="0"/>
+    <w:lsdException w:name="Medium Grid 3 Accent 6" w:semiHidden="0" w:uiPriority="69" w:unhideWhenUsed="0"/>
+    <w:lsdException w:name="Dark List Accent 6" w:semiHidden="0" w:uiPriority="70" w:unhideWhenUsed="0"/>
+    <w:lsdException w:name="Colorful Shading Accent 6" w:semiHidden="0" w:uiPriority="71" w:unhideWhenUsed="0"/>
+    <w:lsdException w:name="Colorful List Accent 6" w:semiHidden="0" w:uiPriority="72" w:unhideWhenUsed="0"/>
+    <w:lsdException w:name="Colorful Grid Accent 6" w:semiHidden="0" w:uiPriority="73" w:unhideWhenUsed="0"/>
+    <w:lsdException w:name="Subtle Emphasis" w:semiHidden="0" w:uiPriority="19" w:unhideWhenUsed="0" w:qFormat="1"/>
+    <w:lsdException w:name="Intense Emphasis" w:semiHidden="0" w:uiPriority="21" w:unhideWhenUsed="0" w:qFormat="1"/>
+    <w:lsdException w:name="Subtle Reference" w:semiHidden="0" w:uiPriority="31" w:unhideWhenUsed="0" w:qFormat="1"/>
+    <w:lsdException w:name="Intense Reference" w:semiHidden="0" w:uiPriority="32" w:unhideWhenUsed="0" w:qFormat="1"/>
+    <w:lsdException w:name="Book Title" w:semiHidden="0" w:uiPriority="33" w:unhideWhenUsed="0" w:qFormat="1"/>
+    <w:lsdException w:name="Bibliography" w:uiPriority="37"/>
+    <w:lsdException w:name="TOC Heading" w:uiPriority="39" w:qFormat="1"/>
   </w:latentStyles>
   <w:style w:type="paragraph" w:default="1" w:styleId="a">
     <w:name w:val="Normal"/>
@@ -2926,7 +2725,7 @@
     </w:rPr>
   </w:style>
   <w:style w:type="character" w:customStyle="1" w:styleId="a4">
-    <w:name w:val="Основний текст Знак"/>
+    <w:name w:val="Основной текст Знак"/>
     <w:basedOn w:val="a0"/>
     <w:link w:val="a3"/>
     <w:uiPriority w:val="1"/>
@@ -2953,7 +2752,7 @@
     </w:rPr>
   </w:style>
   <w:style w:type="character" w:customStyle="1" w:styleId="a6">
-    <w:name w:val="Текст у виносці Знак"/>
+    <w:name w:val="Текст выноски Знак"/>
     <w:basedOn w:val="a0"/>
     <w:link w:val="a5"/>
     <w:uiPriority w:val="99"/>
@@ -3003,7 +2802,7 @@
     </w:rPr>
   </w:style>
   <w:style w:type="character" w:customStyle="1" w:styleId="a9">
-    <w:name w:val="Нижній колонтитул Знак"/>
+    <w:name w:val="Нижний колонтитул Знак"/>
     <w:basedOn w:val="a0"/>
     <w:link w:val="a8"/>
     <w:uiPriority w:val="99"/>
@@ -3027,7 +2826,337 @@
     </w:pPr>
   </w:style>
   <w:style w:type="character" w:customStyle="1" w:styleId="ab">
-    <w:name w:val="Верхній колонтитул Знак"/>
+    <w:name w:val="Верхний колонтитул Знак"/>
+    <w:basedOn w:val="a0"/>
+    <w:link w:val="aa"/>
+    <w:uiPriority w:val="99"/>
+    <w:rsid w:val="00E01A61"/>
+    <w:rPr>
+      <w:rFonts w:ascii="Calibri" w:eastAsia="Calibri" w:hAnsi="Calibri" w:cs="Times New Roman"/>
+      <w:lang w:val="en-US"/>
+    </w:rPr>
+  </w:style>
+</w:styles>
+</file>
+
+<file path=word/stylesWithEffects.xml><?xml version="1.0" encoding="utf-8"?>
+<w:styles xmlns:wpc="http://schemas.microsoft.com/office/word/2010/wordprocessingCanvas" xmlns:mc="http://schemas.openxmlformats.org/markup-compatibility/2006" xmlns:o="urn:schemas-microsoft-com:office:office" xmlns:r="http://schemas.openxmlformats.org/officeDocument/2006/relationships" xmlns:m="http://schemas.openxmlformats.org/officeDocument/2006/math" xmlns:v="urn:schemas-microsoft-com:vml" xmlns:wp14="http://schemas.microsoft.com/office/word/2010/wordprocessingDrawing" xmlns:wp="http://schemas.openxmlformats.org/drawingml/2006/wordprocessingDrawing" xmlns:w10="urn:schemas-microsoft-com:office:word" xmlns:w="http://schemas.openxmlformats.org/wordprocessingml/2006/main" xmlns:w14="http://schemas.microsoft.com/office/word/2010/wordml" xmlns:wpg="http://schemas.microsoft.com/office/word/2010/wordprocessingGroup" xmlns:wpi="http://schemas.microsoft.com/office/word/2010/wordprocessingInk" xmlns:wne="http://schemas.microsoft.com/office/word/2006/wordml" xmlns:wps="http://schemas.microsoft.com/office/word/2010/wordprocessingShape" mc:Ignorable="w14 wp14">
+  <w:docDefaults>
+    <w:rPrDefault>
+      <w:rPr>
+        <w:rFonts w:asciiTheme="minorHAnsi" w:eastAsiaTheme="minorHAnsi" w:hAnsiTheme="minorHAnsi" w:cstheme="minorBidi"/>
+        <w:sz w:val="22"/>
+        <w:szCs w:val="22"/>
+        <w:lang w:val="uk-UA" w:eastAsia="en-US" w:bidi="ar-SA"/>
+      </w:rPr>
+    </w:rPrDefault>
+    <w:pPrDefault>
+      <w:pPr>
+        <w:spacing w:after="200" w:line="276" w:lineRule="auto"/>
+      </w:pPr>
+    </w:pPrDefault>
+  </w:docDefaults>
+  <w:latentStyles w:defLockedState="0" w:defUIPriority="99" w:defSemiHidden="1" w:defUnhideWhenUsed="1" w:defQFormat="0" w:count="267">
+    <w:lsdException w:name="Normal" w:semiHidden="0" w:uiPriority="1" w:unhideWhenUsed="0" w:qFormat="1"/>
+    <w:lsdException w:name="heading 1" w:semiHidden="0" w:uiPriority="9" w:unhideWhenUsed="0" w:qFormat="1"/>
+    <w:lsdException w:name="heading 2" w:uiPriority="9" w:qFormat="1"/>
+    <w:lsdException w:name="heading 3" w:uiPriority="9" w:qFormat="1"/>
+    <w:lsdException w:name="heading 4" w:uiPriority="9" w:qFormat="1"/>
+    <w:lsdException w:name="heading 5" w:uiPriority="9" w:qFormat="1"/>
+    <w:lsdException w:name="heading 6" w:uiPriority="9" w:qFormat="1"/>
+    <w:lsdException w:name="heading 7" w:uiPriority="9" w:qFormat="1"/>
+    <w:lsdException w:name="heading 8" w:uiPriority="9" w:qFormat="1"/>
+    <w:lsdException w:name="heading 9" w:uiPriority="9" w:qFormat="1"/>
+    <w:lsdException w:name="toc 1" w:uiPriority="39"/>
+    <w:lsdException w:name="toc 2" w:uiPriority="39"/>
+    <w:lsdException w:name="toc 3" w:uiPriority="39"/>
+    <w:lsdException w:name="toc 4" w:uiPriority="39"/>
+    <w:lsdException w:name="toc 5" w:uiPriority="39"/>
+    <w:lsdException w:name="toc 6" w:uiPriority="39"/>
+    <w:lsdException w:name="toc 7" w:uiPriority="39"/>
+    <w:lsdException w:name="toc 8" w:uiPriority="39"/>
+    <w:lsdException w:name="toc 9" w:uiPriority="39"/>
+    <w:lsdException w:name="caption" w:uiPriority="35" w:qFormat="1"/>
+    <w:lsdException w:name="Title" w:semiHidden="0" w:uiPriority="10" w:unhideWhenUsed="0" w:qFormat="1"/>
+    <w:lsdException w:name="Default Paragraph Font" w:uiPriority="1"/>
+    <w:lsdException w:name="Body Text" w:uiPriority="1" w:qFormat="1"/>
+    <w:lsdException w:name="Subtitle" w:semiHidden="0" w:uiPriority="11" w:unhideWhenUsed="0" w:qFormat="1"/>
+    <w:lsdException w:name="Strong" w:semiHidden="0" w:uiPriority="22" w:unhideWhenUsed="0" w:qFormat="1"/>
+    <w:lsdException w:name="Emphasis" w:semiHidden="0" w:uiPriority="20" w:unhideWhenUsed="0" w:qFormat="1"/>
+    <w:lsdException w:name="Table Grid" w:semiHidden="0" w:uiPriority="59" w:unhideWhenUsed="0"/>
+    <w:lsdException w:name="Placeholder Text" w:unhideWhenUsed="0"/>
+    <w:lsdException w:name="No Spacing" w:semiHidden="0" w:uiPriority="1" w:unhideWhenUsed="0" w:qFormat="1"/>
+    <w:lsdException w:name="Light Shading" w:semiHidden="0" w:uiPriority="60" w:unhideWhenUsed="0"/>
+    <w:lsdException w:name="Light List" w:semiHidden="0" w:uiPriority="61" w:unhideWhenUsed="0"/>
+    <w:lsdException w:name="Light Grid" w:semiHidden="0" w:uiPriority="62" w:unhideWhenUsed="0"/>
+    <w:lsdException w:name="Medium Shading 1" w:semiHidden="0" w:uiPriority="63" w:unhideWhenUsed="0"/>
+    <w:lsdException w:name="Medium Shading 2" w:semiHidden="0" w:uiPriority="64" w:unhideWhenUsed="0"/>
+    <w:lsdException w:name="Medium List 1" w:semiHidden="0" w:uiPriority="65" w:unhideWhenUsed="0"/>
+    <w:lsdException w:name="Medium List 2" w:semiHidden="0" w:uiPriority="66" w:unhideWhenUsed="0"/>
+    <w:lsdException w:name="Medium Grid 1" w:semiHidden="0" w:uiPriority="67" w:unhideWhenUsed="0"/>
+    <w:lsdException w:name="Medium Grid 2" w:semiHidden="0" w:uiPriority="68" w:unhideWhenUsed="0"/>
+    <w:lsdException w:name="Medium Grid 3" w:semiHidden="0" w:uiPriority="69" w:unhideWhenUsed="0"/>
+    <w:lsdException w:name="Dark List" w:semiHidden="0" w:uiPriority="70" w:unhideWhenUsed="0"/>
+    <w:lsdException w:name="Colorful Shading" w:semiHidden="0" w:uiPriority="71" w:unhideWhenUsed="0"/>
+    <w:lsdException w:name="Colorful List" w:semiHidden="0" w:uiPriority="72" w:unhideWhenUsed="0"/>
+    <w:lsdException w:name="Colorful Grid" w:semiHidden="0" w:uiPriority="73" w:unhideWhenUsed="0"/>
+    <w:lsdException w:name="Light Shading Accent 1" w:semiHidden="0" w:uiPriority="60" w:unhideWhenUsed="0"/>
+    <w:lsdException w:name="Light List Accent 1" w:semiHidden="0" w:uiPriority="61" w:unhideWhenUsed="0"/>
+    <w:lsdException w:name="Light Grid Accent 1" w:semiHidden="0" w:uiPriority="62" w:unhideWhenUsed="0"/>
+    <w:lsdException w:name="Medium Shading 1 Accent 1" w:semiHidden="0" w:uiPriority="63" w:unhideWhenUsed="0"/>
+    <w:lsdException w:name="Medium Shading 2 Accent 1" w:semiHidden="0" w:uiPriority="64" w:unhideWhenUsed="0"/>
+    <w:lsdException w:name="Medium List 1 Accent 1" w:semiHidden="0" w:uiPriority="65" w:unhideWhenUsed="0"/>
+    <w:lsdException w:name="Revision" w:unhideWhenUsed="0"/>
+    <w:lsdException w:name="List Paragraph" w:semiHidden="0" w:uiPriority="34" w:unhideWhenUsed="0" w:qFormat="1"/>
+    <w:lsdException w:name="Quote" w:semiHidden="0" w:uiPriority="29" w:unhideWhenUsed="0" w:qFormat="1"/>
+    <w:lsdException w:name="Intense Quote" w:semiHidden="0" w:uiPriority="30" w:unhideWhenUsed="0" w:qFormat="1"/>
+    <w:lsdException w:name="Medium List 2 Accent 1" w:semiHidden="0" w:uiPriority="66" w:unhideWhenUsed="0"/>
+    <w:lsdException w:name="Medium Grid 1 Accent 1" w:semiHidden="0" w:uiPriority="67" w:unhideWhenUsed="0"/>
+    <w:lsdException w:name="Medium Grid 2 Accent 1" w:semiHidden="0" w:uiPriority="68" w:unhideWhenUsed="0"/>
+    <w:lsdException w:name="Medium Grid 3 Accent 1" w:semiHidden="0" w:uiPriority="69" w:unhideWhenUsed="0"/>
+    <w:lsdException w:name="Dark List Accent 1" w:semiHidden="0" w:uiPriority="70" w:unhideWhenUsed="0"/>
+    <w:lsdException w:name="Colorful Shading Accent 1" w:semiHidden="0" w:uiPriority="71" w:unhideWhenUsed="0"/>
+    <w:lsdException w:name="Colorful List Accent 1" w:semiHidden="0" w:uiPriority="72" w:unhideWhenUsed="0"/>
+    <w:lsdException w:name="Colorful Grid Accent 1" w:semiHidden="0" w:uiPriority="73" w:unhideWhenUsed="0"/>
+    <w:lsdException w:name="Light Shading Accent 2" w:semiHidden="0" w:uiPriority="60" w:unhideWhenUsed="0"/>
+    <w:lsdException w:name="Light List Accent 2" w:semiHidden="0" w:uiPriority="61" w:unhideWhenUsed="0"/>
+    <w:lsdException w:name="Light Grid Accent 2" w:semiHidden="0" w:uiPriority="62" w:unhideWhenUsed="0"/>
+    <w:lsdException w:name="Medium Shading 1 Accent 2" w:semiHidden="0" w:uiPriority="63" w:unhideWhenUsed="0"/>
+    <w:lsdException w:name="Medium Shading 2 Accent 2" w:semiHidden="0" w:uiPriority="64" w:unhideWhenUsed="0"/>
+    <w:lsdException w:name="Medium List 1 Accent 2" w:semiHidden="0" w:uiPriority="65" w:unhideWhenUsed="0"/>
+    <w:lsdException w:name="Medium List 2 Accent 2" w:semiHidden="0" w:uiPriority="66" w:unhideWhenUsed="0"/>
+    <w:lsdException w:name="Medium Grid 1 Accent 2" w:semiHidden="0" w:uiPriority="67" w:unhideWhenUsed="0"/>
+    <w:lsdException w:name="Medium Grid 2 Accent 2" w:semiHidden="0" w:uiPriority="68" w:unhideWhenUsed="0"/>
+    <w:lsdException w:name="Medium Grid 3 Accent 2" w:semiHidden="0" w:uiPriority="69" w:unhideWhenUsed="0"/>
+    <w:lsdException w:name="Dark List Accent 2" w:semiHidden="0" w:uiPriority="70" w:unhideWhenUsed="0"/>
+    <w:lsdException w:name="Colorful Shading Accent 2" w:semiHidden="0" w:uiPriority="71" w:unhideWhenUsed="0"/>
+    <w:lsdException w:name="Colorful List Accent 2" w:semiHidden="0" w:uiPriority="72" w:unhideWhenUsed="0"/>
+    <w:lsdException w:name="Colorful Grid Accent 2" w:semiHidden="0" w:uiPriority="73" w:unhideWhenUsed="0"/>
+    <w:lsdException w:name="Light Shading Accent 3" w:semiHidden="0" w:uiPriority="60" w:unhideWhenUsed="0"/>
+    <w:lsdException w:name="Light List Accent 3" w:semiHidden="0" w:uiPriority="61" w:unhideWhenUsed="0"/>
+    <w:lsdException w:name="Light Grid Accent 3" w:semiHidden="0" w:uiPriority="62" w:unhideWhenUsed="0"/>
+    <w:lsdException w:name="Medium Shading 1 Accent 3" w:semiHidden="0" w:uiPriority="63" w:unhideWhenUsed="0"/>
+    <w:lsdException w:name="Medium Shading 2 Accent 3" w:semiHidden="0" w:uiPriority="64" w:unhideWhenUsed="0"/>
+    <w:lsdException w:name="Medium List 1 Accent 3" w:semiHidden="0" w:uiPriority="65" w:unhideWhenUsed="0"/>
+    <w:lsdException w:name="Medium List 2 Accent 3" w:semiHidden="0" w:uiPriority="66" w:unhideWhenUsed="0"/>
+    <w:lsdException w:name="Medium Grid 1 Accent 3" w:semiHidden="0" w:uiPriority="67" w:unhideWhenUsed="0"/>
+    <w:lsdException w:name="Medium Grid 2 Accent 3" w:semiHidden="0" w:uiPriority="68" w:unhideWhenUsed="0"/>
+    <w:lsdException w:name="Medium Grid 3 Accent 3" w:semiHidden="0" w:uiPriority="69" w:unhideWhenUsed="0"/>
+    <w:lsdException w:name="Dark List Accent 3" w:semiHidden="0" w:uiPriority="70" w:unhideWhenUsed="0"/>
+    <w:lsdException w:name="Colorful Shading Accent 3" w:semiHidden="0" w:uiPriority="71" w:unhideWhenUsed="0"/>
+    <w:lsdException w:name="Colorful List Accent 3" w:semiHidden="0" w:uiPriority="72" w:unhideWhenUsed="0"/>
+    <w:lsdException w:name="Colorful Grid Accent 3" w:semiHidden="0" w:uiPriority="73" w:unhideWhenUsed="0"/>
+    <w:lsdException w:name="Light Shading Accent 4" w:semiHidden="0" w:uiPriority="60" w:unhideWhenUsed="0"/>
+    <w:lsdException w:name="Light List Accent 4" w:semiHidden="0" w:uiPriority="61" w:unhideWhenUsed="0"/>
+    <w:lsdException w:name="Light Grid Accent 4" w:semiHidden="0" w:uiPriority="62" w:unhideWhenUsed="0"/>
+    <w:lsdException w:name="Medium Shading 1 Accent 4" w:semiHidden="0" w:uiPriority="63" w:unhideWhenUsed="0"/>
+    <w:lsdException w:name="Medium Shading 2 Accent 4" w:semiHidden="0" w:uiPriority="64" w:unhideWhenUsed="0"/>
+    <w:lsdException w:name="Medium List 1 Accent 4" w:semiHidden="0" w:uiPriority="65" w:unhideWhenUsed="0"/>
+    <w:lsdException w:name="Medium List 2 Accent 4" w:semiHidden="0" w:uiPriority="66" w:unhideWhenUsed="0"/>
+    <w:lsdException w:name="Medium Grid 1 Accent 4" w:semiHidden="0" w:uiPriority="67" w:unhideWhenUsed="0"/>
+    <w:lsdException w:name="Medium Grid 2 Accent 4" w:semiHidden="0" w:uiPriority="68" w:unhideWhenUsed="0"/>
+    <w:lsdException w:name="Medium Grid 3 Accent 4" w:semiHidden="0" w:uiPriority="69" w:unhideWhenUsed="0"/>
+    <w:lsdException w:name="Dark List Accent 4" w:semiHidden="0" w:uiPriority="70" w:unhideWhenUsed="0"/>
+    <w:lsdException w:name="Colorful Shading Accent 4" w:semiHidden="0" w:uiPriority="71" w:unhideWhenUsed="0"/>
+    <w:lsdException w:name="Colorful List Accent 4" w:semiHidden="0" w:uiPriority="72" w:unhideWhenUsed="0"/>
+    <w:lsdException w:name="Colorful Grid Accent 4" w:semiHidden="0" w:uiPriority="73" w:unhideWhenUsed="0"/>
+    <w:lsdException w:name="Light Shading Accent 5" w:semiHidden="0" w:uiPriority="60" w:unhideWhenUsed="0"/>
+    <w:lsdException w:name="Light List Accent 5" w:semiHidden="0" w:uiPriority="61" w:unhideWhenUsed="0"/>
+    <w:lsdException w:name="Light Grid Accent 5" w:semiHidden="0" w:uiPriority="62" w:unhideWhenUsed="0"/>
+    <w:lsdException w:name="Medium Shading 1 Accent 5" w:semiHidden="0" w:uiPriority="63" w:unhideWhenUsed="0"/>
+    <w:lsdException w:name="Medium Shading 2 Accent 5" w:semiHidden="0" w:uiPriority="64" w:unhideWhenUsed="0"/>
+    <w:lsdException w:name="Medium List 1 Accent 5" w:semiHidden="0" w:uiPriority="65" w:unhideWhenUsed="0"/>
+    <w:lsdException w:name="Medium List 2 Accent 5" w:semiHidden="0" w:uiPriority="66" w:unhideWhenUsed="0"/>
+    <w:lsdException w:name="Medium Grid 1 Accent 5" w:semiHidden="0" w:uiPriority="67" w:unhideWhenUsed="0"/>
+    <w:lsdException w:name="Medium Grid 2 Accent 5" w:semiHidden="0" w:uiPriority="68" w:unhideWhenUsed="0"/>
+    <w:lsdException w:name="Medium Grid 3 Accent 5" w:semiHidden="0" w:uiPriority="69" w:unhideWhenUsed="0"/>
+    <w:lsdException w:name="Dark List Accent 5" w:semiHidden="0" w:uiPriority="70" w:unhideWhenUsed="0"/>
+    <w:lsdException w:name="Colorful Shading Accent 5" w:semiHidden="0" w:uiPriority="71" w:unhideWhenUsed="0"/>
+    <w:lsdException w:name="Colorful List Accent 5" w:semiHidden="0" w:uiPriority="72" w:unhideWhenUsed="0"/>
+    <w:lsdException w:name="Colorful Grid Accent 5" w:semiHidden="0" w:uiPriority="73" w:unhideWhenUsed="0"/>
+    <w:lsdException w:name="Light Shading Accent 6" w:semiHidden="0" w:uiPriority="60" w:unhideWhenUsed="0"/>
+    <w:lsdException w:name="Light List Accent 6" w:semiHidden="0" w:uiPriority="61" w:unhideWhenUsed="0"/>
+    <w:lsdException w:name="Light Grid Accent 6" w:semiHidden="0" w:uiPriority="62" w:unhideWhenUsed="0"/>
+    <w:lsdException w:name="Medium Shading 1 Accent 6" w:semiHidden="0" w:uiPriority="63" w:unhideWhenUsed="0"/>
+    <w:lsdException w:name="Medium Shading 2 Accent 6" w:semiHidden="0" w:uiPriority="64" w:unhideWhenUsed="0"/>
+    <w:lsdException w:name="Medium List 1 Accent 6" w:semiHidden="0" w:uiPriority="65" w:unhideWhenUsed="0"/>
+    <w:lsdException w:name="Medium List 2 Accent 6" w:semiHidden="0" w:uiPriority="66" w:unhideWhenUsed="0"/>
+    <w:lsdException w:name="Medium Grid 1 Accent 6" w:semiHidden="0" w:uiPriority="67" w:unhideWhenUsed="0"/>
+    <w:lsdException w:name="Medium Grid 2 Accent 6" w:semiHidden="0" w:uiPriority="68" w:unhideWhenUsed="0"/>
+    <w:lsdException w:name="Medium Grid 3 Accent 6" w:semiHidden="0" w:uiPriority="69" w:unhideWhenUsed="0"/>
+    <w:lsdException w:name="Dark List Accent 6" w:semiHidden="0" w:uiPriority="70" w:unhideWhenUsed="0"/>
+    <w:lsdException w:name="Colorful Shading Accent 6" w:semiHidden="0" w:uiPriority="71" w:unhideWhenUsed="0"/>
+    <w:lsdException w:name="Colorful List Accent 6" w:semiHidden="0" w:uiPriority="72" w:unhideWhenUsed="0"/>
+    <w:lsdException w:name="Colorful Grid Accent 6" w:semiHidden="0" w:uiPriority="73" w:unhideWhenUsed="0"/>
+    <w:lsdException w:name="Subtle Emphasis" w:semiHidden="0" w:uiPriority="19" w:unhideWhenUsed="0" w:qFormat="1"/>
+    <w:lsdException w:name="Intense Emphasis" w:semiHidden="0" w:uiPriority="21" w:unhideWhenUsed="0" w:qFormat="1"/>
+    <w:lsdException w:name="Subtle Reference" w:semiHidden="0" w:uiPriority="31" w:unhideWhenUsed="0" w:qFormat="1"/>
+    <w:lsdException w:name="Intense Reference" w:semiHidden="0" w:uiPriority="32" w:unhideWhenUsed="0" w:qFormat="1"/>
+    <w:lsdException w:name="Book Title" w:semiHidden="0" w:uiPriority="33" w:unhideWhenUsed="0" w:qFormat="1"/>
+    <w:lsdException w:name="Bibliography" w:uiPriority="37"/>
+    <w:lsdException w:name="TOC Heading" w:uiPriority="39" w:qFormat="1"/>
+  </w:latentStyles>
+  <w:style w:type="paragraph" w:default="1" w:styleId="a">
+    <w:name w:val="Normal"/>
+    <w:uiPriority w:val="1"/>
+    <w:qFormat/>
+    <w:rsid w:val="001E7434"/>
+    <w:pPr>
+      <w:widowControl w:val="0"/>
+      <w:spacing w:after="0" w:line="240" w:lineRule="auto"/>
+    </w:pPr>
+    <w:rPr>
+      <w:rFonts w:ascii="Calibri" w:eastAsia="Calibri" w:hAnsi="Calibri" w:cs="Times New Roman"/>
+      <w:lang w:val="en-US"/>
+    </w:rPr>
+  </w:style>
+  <w:style w:type="character" w:default="1" w:styleId="a0">
+    <w:name w:val="Default Paragraph Font"/>
+    <w:uiPriority w:val="1"/>
+    <w:semiHidden/>
+    <w:unhideWhenUsed/>
+  </w:style>
+  <w:style w:type="table" w:default="1" w:styleId="a1">
+    <w:name w:val="Normal Table"/>
+    <w:uiPriority w:val="99"/>
+    <w:semiHidden/>
+    <w:unhideWhenUsed/>
+    <w:tblPr>
+      <w:tblInd w:w="0" w:type="dxa"/>
+      <w:tblCellMar>
+        <w:top w:w="0" w:type="dxa"/>
+        <w:left w:w="108" w:type="dxa"/>
+        <w:bottom w:w="0" w:type="dxa"/>
+        <w:right w:w="108" w:type="dxa"/>
+      </w:tblCellMar>
+    </w:tblPr>
+  </w:style>
+  <w:style w:type="numbering" w:default="1" w:styleId="a2">
+    <w:name w:val="No List"/>
+    <w:uiPriority w:val="99"/>
+    <w:semiHidden/>
+    <w:unhideWhenUsed/>
+  </w:style>
+  <w:style w:type="paragraph" w:styleId="a3">
+    <w:name w:val="Body Text"/>
+    <w:basedOn w:val="a"/>
+    <w:link w:val="a4"/>
+    <w:uiPriority w:val="1"/>
+    <w:unhideWhenUsed/>
+    <w:qFormat/>
+    <w:rsid w:val="001E7434"/>
+    <w:pPr>
+      <w:ind w:left="112"/>
+    </w:pPr>
+    <w:rPr>
+      <w:rFonts w:ascii="Times New Roman" w:eastAsia="Times New Roman" w:hAnsi="Times New Roman"/>
+      <w:sz w:val="28"/>
+      <w:szCs w:val="28"/>
+    </w:rPr>
+  </w:style>
+  <w:style w:type="character" w:customStyle="1" w:styleId="a4">
+    <w:name w:val="Основной текст Знак"/>
+    <w:basedOn w:val="a0"/>
+    <w:link w:val="a3"/>
+    <w:uiPriority w:val="1"/>
+    <w:rsid w:val="001E7434"/>
+    <w:rPr>
+      <w:rFonts w:ascii="Times New Roman" w:eastAsia="Times New Roman" w:hAnsi="Times New Roman" w:cs="Times New Roman"/>
+      <w:sz w:val="28"/>
+      <w:szCs w:val="28"/>
+      <w:lang w:val="en-US"/>
+    </w:rPr>
+  </w:style>
+  <w:style w:type="paragraph" w:styleId="a5">
+    <w:name w:val="Balloon Text"/>
+    <w:basedOn w:val="a"/>
+    <w:link w:val="a6"/>
+    <w:uiPriority w:val="99"/>
+    <w:semiHidden/>
+    <w:unhideWhenUsed/>
+    <w:rsid w:val="001E7434"/>
+    <w:rPr>
+      <w:rFonts w:ascii="Tahoma" w:hAnsi="Tahoma" w:cs="Tahoma"/>
+      <w:sz w:val="16"/>
+      <w:szCs w:val="16"/>
+    </w:rPr>
+  </w:style>
+  <w:style w:type="character" w:customStyle="1" w:styleId="a6">
+    <w:name w:val="Текст выноски Знак"/>
+    <w:basedOn w:val="a0"/>
+    <w:link w:val="a5"/>
+    <w:uiPriority w:val="99"/>
+    <w:semiHidden/>
+    <w:rsid w:val="001E7434"/>
+    <w:rPr>
+      <w:rFonts w:ascii="Tahoma" w:eastAsia="Calibri" w:hAnsi="Tahoma" w:cs="Tahoma"/>
+      <w:sz w:val="16"/>
+      <w:szCs w:val="16"/>
+      <w:lang w:val="en-US"/>
+    </w:rPr>
+  </w:style>
+  <w:style w:type="paragraph" w:styleId="a7">
+    <w:name w:val="List Paragraph"/>
+    <w:basedOn w:val="a"/>
+    <w:uiPriority w:val="34"/>
+    <w:qFormat/>
+    <w:rsid w:val="001E7434"/>
+    <w:pPr>
+      <w:widowControl/>
+      <w:spacing w:after="200" w:line="276" w:lineRule="auto"/>
+      <w:ind w:left="720"/>
+      <w:contextualSpacing/>
+    </w:pPr>
+    <w:rPr>
+      <w:rFonts w:asciiTheme="minorHAnsi" w:eastAsiaTheme="minorHAnsi" w:hAnsiTheme="minorHAnsi" w:cstheme="minorBidi"/>
+      <w:lang w:val="ru-RU"/>
+    </w:rPr>
+  </w:style>
+  <w:style w:type="paragraph" w:styleId="a8">
+    <w:name w:val="footer"/>
+    <w:basedOn w:val="a"/>
+    <w:link w:val="a9"/>
+    <w:uiPriority w:val="99"/>
+    <w:unhideWhenUsed/>
+    <w:rsid w:val="001E7434"/>
+    <w:pPr>
+      <w:widowControl/>
+      <w:tabs>
+        <w:tab w:val="center" w:pos="4677"/>
+        <w:tab w:val="right" w:pos="9355"/>
+      </w:tabs>
+    </w:pPr>
+    <w:rPr>
+      <w:rFonts w:asciiTheme="minorHAnsi" w:eastAsiaTheme="minorHAnsi" w:hAnsiTheme="minorHAnsi" w:cstheme="minorBidi"/>
+      <w:lang w:val="ru-RU"/>
+    </w:rPr>
+  </w:style>
+  <w:style w:type="character" w:customStyle="1" w:styleId="a9">
+    <w:name w:val="Нижний колонтитул Знак"/>
+    <w:basedOn w:val="a0"/>
+    <w:link w:val="a8"/>
+    <w:uiPriority w:val="99"/>
+    <w:rsid w:val="001E7434"/>
+    <w:rPr>
+      <w:lang w:val="ru-RU"/>
+    </w:rPr>
+  </w:style>
+  <w:style w:type="paragraph" w:styleId="aa">
+    <w:name w:val="header"/>
+    <w:basedOn w:val="a"/>
+    <w:link w:val="ab"/>
+    <w:uiPriority w:val="99"/>
+    <w:unhideWhenUsed/>
+    <w:rsid w:val="00E01A61"/>
+    <w:pPr>
+      <w:tabs>
+        <w:tab w:val="center" w:pos="4819"/>
+        <w:tab w:val="right" w:pos="9639"/>
+      </w:tabs>
+    </w:pPr>
+  </w:style>
+  <w:style w:type="character" w:customStyle="1" w:styleId="ab">
+    <w:name w:val="Верхний колонтитул Знак"/>
     <w:basedOn w:val="a0"/>
     <w:link w:val="aa"/>
     <w:uiPriority w:val="99"/>
@@ -3330,7 +3459,7 @@
 </file>
 
 <file path=customXml/itemProps1.xml><?xml version="1.0" encoding="utf-8"?>
-<ds:datastoreItem xmlns:ds="http://schemas.openxmlformats.org/officeDocument/2006/customXml" ds:itemID="{EE57FA4C-335E-489D-8104-2A4CB880BB00}">
+<ds:datastoreItem xmlns:ds="http://schemas.openxmlformats.org/officeDocument/2006/customXml" ds:itemID="{54A18E73-923A-452E-AAE4-8643E772282E}">
   <ds:schemaRefs>
     <ds:schemaRef ds:uri="http://schemas.openxmlformats.org/officeDocument/2006/bibliography"/>
   </ds:schemaRefs>

</xml_diff>